<commit_message>
up load internet báo cáo
</commit_message>
<xml_diff>
--- a/KhoaCNTT-Mau-bao-caoTTCN_Web2020.docx
+++ b/KhoaCNTT-Mau-bao-caoTTCN_Web2020.docx
@@ -1,6 +1,6 @@
 
 <file path=word/document.xml><?xml version="1.0" encoding="utf-8"?>
-<w:document xmlns:wpc="http://schemas.microsoft.com/office/word/2010/wordprocessingCanvas" xmlns:cx="http://schemas.microsoft.com/office/drawing/2014/chartex" xmlns:cx1="http://schemas.microsoft.com/office/drawing/2015/9/8/chartex" xmlns:cx2="http://schemas.microsoft.com/office/drawing/2015/10/21/chartex" xmlns:cx3="http://schemas.microsoft.com/office/drawing/2016/5/9/chartex" xmlns:cx4="http://schemas.microsoft.com/office/drawing/2016/5/10/chartex" xmlns:cx5="http://schemas.microsoft.com/office/drawing/2016/5/11/chartex" xmlns:cx6="http://schemas.microsoft.com/office/drawing/2016/5/12/chartex" xmlns:cx7="http://schemas.microsoft.com/office/drawing/2016/5/13/chartex" xmlns:cx8="http://schemas.microsoft.com/office/drawing/2016/5/14/chartex" xmlns:mc="http://schemas.openxmlformats.org/markup-compatibility/2006" xmlns:aink="http://schemas.microsoft.com/office/drawing/2016/ink" xmlns:am3d="http://schemas.microsoft.com/office/drawing/2017/model3d" xmlns:o="urn:schemas-microsoft-com:office:office" xmlns:r="http://schemas.openxmlformats.org/officeDocument/2006/relationships" xmlns:m="http://schemas.openxmlformats.org/officeDocument/2006/math" xmlns:v="urn:schemas-microsoft-com:vml" xmlns:wp14="http://schemas.microsoft.com/office/word/2010/wordprocessingDrawing" xmlns:wp="http://schemas.openxmlformats.org/drawingml/2006/wordprocessingDrawing" xmlns:w10="urn:schemas-microsoft-com:office:word" xmlns:w="http://schemas.openxmlformats.org/wordprocessingml/2006/main" xmlns:w14="http://schemas.microsoft.com/office/word/2010/wordml" xmlns:w15="http://schemas.microsoft.com/office/word/2012/wordml" xmlns:w16cex="http://schemas.microsoft.com/office/word/2018/wordml/cex" xmlns:w16cid="http://schemas.microsoft.com/office/word/2016/wordml/cid" xmlns:w16="http://schemas.microsoft.com/office/word/2018/wordml" xmlns:w16se="http://schemas.microsoft.com/office/word/2015/wordml/symex" xmlns:wpg="http://schemas.microsoft.com/office/word/2010/wordprocessingGroup" xmlns:wpi="http://schemas.microsoft.com/office/word/2010/wordprocessingInk" xmlns:wne="http://schemas.microsoft.com/office/word/2006/wordml" xmlns:wps="http://schemas.microsoft.com/office/word/2010/wordprocessingShape" mc:Ignorable="w14 w15 w16se w16cid w16 w16cex wp14">
+<w:document xmlns:wpc="http://schemas.microsoft.com/office/word/2010/wordprocessingCanvas" xmlns:cx="http://schemas.microsoft.com/office/drawing/2014/chartex" xmlns:mc="http://schemas.openxmlformats.org/markup-compatibility/2006" xmlns:o="urn:schemas-microsoft-com:office:office" xmlns:r="http://schemas.openxmlformats.org/officeDocument/2006/relationships" xmlns:m="http://schemas.openxmlformats.org/officeDocument/2006/math" xmlns:v="urn:schemas-microsoft-com:vml" xmlns:wp14="http://schemas.microsoft.com/office/word/2010/wordprocessingDrawing" xmlns:wp="http://schemas.openxmlformats.org/drawingml/2006/wordprocessingDrawing" xmlns:w10="urn:schemas-microsoft-com:office:word" xmlns:w="http://schemas.openxmlformats.org/wordprocessingml/2006/main" xmlns:w14="http://schemas.microsoft.com/office/word/2010/wordml" xmlns:w15="http://schemas.microsoft.com/office/word/2012/wordml" xmlns:w16se="http://schemas.microsoft.com/office/word/2015/wordml/symex" xmlns:wpg="http://schemas.microsoft.com/office/word/2010/wordprocessingGroup" xmlns:wpi="http://schemas.microsoft.com/office/word/2010/wordprocessingInk" xmlns:wne="http://schemas.microsoft.com/office/word/2006/wordml" xmlns:wps="http://schemas.microsoft.com/office/word/2010/wordprocessingShape" mc:Ignorable="w14 w15 w16se wp14">
   <w:body>
     <w:p>
       <w:pPr>
@@ -80,7 +80,7 @@
               </wp:anchor>
             </w:drawing>
           </mc:Choice>
-          <mc:Fallback>
+          <mc:Fallback xmlns:w16="http://schemas.microsoft.com/office/word/2018/wordml" xmlns:w16cid="http://schemas.microsoft.com/office/word/2016/wordml/cid" xmlns:w16cex="http://schemas.microsoft.com/office/word/2018/wordml/cex" xmlns:am3d="http://schemas.microsoft.com/office/drawing/2017/model3d" xmlns:aink="http://schemas.microsoft.com/office/drawing/2016/ink" xmlns:cx8="http://schemas.microsoft.com/office/drawing/2016/5/14/chartex" xmlns:cx7="http://schemas.microsoft.com/office/drawing/2016/5/13/chartex" xmlns:cx6="http://schemas.microsoft.com/office/drawing/2016/5/12/chartex" xmlns:cx5="http://schemas.microsoft.com/office/drawing/2016/5/11/chartex" xmlns:cx4="http://schemas.microsoft.com/office/drawing/2016/5/10/chartex" xmlns:cx3="http://schemas.microsoft.com/office/drawing/2016/5/9/chartex" xmlns:cx2="http://schemas.microsoft.com/office/drawing/2015/10/21/chartex" xmlns:cx1="http://schemas.microsoft.com/office/drawing/2015/9/8/chartex">
             <w:pict>
               <v:rect w14:anchorId="1FBA6478" id="Rectangle 4" o:spid="_x0000_s1026" style="position:absolute;margin-left:-.15pt;margin-top:-12.7pt;width:450pt;height:672pt;z-index:251657728;visibility:visible;mso-wrap-style:square;mso-width-percent:0;mso-height-percent:0;mso-wrap-distance-left:9pt;mso-wrap-distance-top:0;mso-wrap-distance-right:9pt;mso-wrap-distance-bottom:0;mso-position-horizontal:absolute;mso-position-horizontal-relative:text;mso-position-vertical:absolute;mso-position-vertical-relative:text;mso-width-percent:0;mso-height-percent:0;mso-width-relative:page;mso-height-relative:page;v-text-anchor:top" o:gfxdata="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" filled="f" strokeweight="5pt">
                 <v:stroke linestyle="thickThin"/>
@@ -167,7 +167,7 @@
               </wp:anchor>
             </w:drawing>
           </mc:Choice>
-          <mc:Fallback>
+          <mc:Fallback xmlns:w16="http://schemas.microsoft.com/office/word/2018/wordml" xmlns:w16cid="http://schemas.microsoft.com/office/word/2016/wordml/cid" xmlns:w16cex="http://schemas.microsoft.com/office/word/2018/wordml/cex" xmlns:am3d="http://schemas.microsoft.com/office/drawing/2017/model3d" xmlns:aink="http://schemas.microsoft.com/office/drawing/2016/ink" xmlns:cx8="http://schemas.microsoft.com/office/drawing/2016/5/14/chartex" xmlns:cx7="http://schemas.microsoft.com/office/drawing/2016/5/13/chartex" xmlns:cx6="http://schemas.microsoft.com/office/drawing/2016/5/12/chartex" xmlns:cx5="http://schemas.microsoft.com/office/drawing/2016/5/11/chartex" xmlns:cx4="http://schemas.microsoft.com/office/drawing/2016/5/10/chartex" xmlns:cx3="http://schemas.microsoft.com/office/drawing/2016/5/9/chartex" xmlns:cx2="http://schemas.microsoft.com/office/drawing/2015/10/21/chartex" xmlns:cx1="http://schemas.microsoft.com/office/drawing/2015/9/8/chartex">
             <w:pict>
               <v:shapetype w14:anchorId="36E315CB" id="_x0000_t32" coordsize="21600,21600" o:spt="32" o:oned="t" path="m,l21600,21600e" filled="f">
                 <v:path arrowok="t" fillok="f" o:connecttype="none"/>
@@ -2254,34 +2254,7 @@
           <w:sz w:val="26"/>
           <w:szCs w:val="28"/>
         </w:rPr>
-        <w:t>Trang web</w:t>
-      </w:r>
-      <w:r>
-        <w:rPr>
-          <w:bCs/>
-          <w:iCs/>
-          <w:sz w:val="26"/>
-          <w:szCs w:val="28"/>
-        </w:rPr>
-        <w:t xml:space="preserve"> thực sự rất hữu ích</w:t>
-      </w:r>
-      <w:r>
-        <w:rPr>
-          <w:bCs/>
-          <w:iCs/>
-          <w:sz w:val="26"/>
-          <w:szCs w:val="28"/>
-        </w:rPr>
-        <w:t xml:space="preserve"> cho toàn bộ cán bộ và học sinh nhà trường trong việc quản lí thông tin và dữ liệu điểm</w:t>
-      </w:r>
-      <w:r>
-        <w:rPr>
-          <w:bCs/>
-          <w:iCs/>
-          <w:sz w:val="26"/>
-          <w:szCs w:val="28"/>
-        </w:rPr>
-        <w:t xml:space="preserve"> và giúp tiết kiệm thời gian cũng như không gian lưu trữ dữ liệu điểm cho học sinh toàn trường.</w:t>
+        <w:t>Trang web thực sự rất hữu ích cho toàn bộ cán bộ và học sinh nhà trường trong việc quản lí thông tin và dữ liệu điểm và giúp tiết kiệm thời gian cũng như không gian lưu trữ dữ liệu điểm cho học sinh toàn trường.</w:t>
       </w:r>
     </w:p>
     <w:p>
@@ -2940,6 +2913,7 @@
         <w:br w:type="page"/>
       </w:r>
       <w:r>
+        <w:lastRenderedPageBreak/>
         <w:t>KẾT LUẬN VÀ HƯỚNG PHÁT TRIỂN</w:t>
       </w:r>
       <w:bookmarkEnd w:id="29"/>
@@ -3578,20 +3552,14 @@
     <w:p>
       <w:pPr>
         <w:pStyle w:val="Noidung-Doan"/>
-        <w:ind w:firstLine="0"/>
+        <w:numPr>
+          <w:ilvl w:val="0"/>
+          <w:numId w:val="15"/>
+        </w:numPr>
         <w:rPr>
           <w:b/>
         </w:rPr>
       </w:pPr>
-      <w:r>
-        <w:rPr>
-          <w:b/>
-        </w:rPr>
-        <w:t>1.</w:t>
-      </w:r>
-      <w:r>
-        <w:t xml:space="preserve"> </w:t>
-      </w:r>
       <w:r>
         <w:rPr>
           <w:b/>
@@ -3603,6 +3571,2146 @@
       <w:pPr>
         <w:pStyle w:val="Noidung-Doan"/>
         <w:ind w:firstLine="0"/>
+        <w:rPr>
+          <w:b/>
+          <w:color w:val="303A3E"/>
+          <w:sz w:val="30"/>
+          <w:szCs w:val="30"/>
+          <w:shd w:val="clear" w:color="auto" w:fill="FFFFFF"/>
+        </w:rPr>
+      </w:pPr>
+      <w:r>
+        <w:rPr>
+          <w:b/>
+          <w:color w:val="303A3E"/>
+          <w:sz w:val="30"/>
+          <w:szCs w:val="30"/>
+          <w:shd w:val="clear" w:color="auto" w:fill="FFFFFF"/>
+        </w:rPr>
+        <w:t>1.1 U</w:t>
+      </w:r>
+      <w:r>
+        <w:rPr>
+          <w:b/>
+          <w:color w:val="303A3E"/>
+          <w:sz w:val="30"/>
+          <w:szCs w:val="30"/>
+          <w:shd w:val="clear" w:color="auto" w:fill="FFFFFF"/>
+        </w:rPr>
+        <w:t>pload server:</w:t>
+      </w:r>
+    </w:p>
+    <w:p>
+      <w:pPr>
+        <w:pStyle w:val="Noidung-Doan"/>
+        <w:ind w:firstLine="0"/>
+        <w:rPr>
+          <w:b/>
+          <w:color w:val="303A3E"/>
+          <w:sz w:val="30"/>
+          <w:szCs w:val="30"/>
+          <w:shd w:val="clear" w:color="auto" w:fill="FFFFFF"/>
+        </w:rPr>
+      </w:pPr>
+      <w:r>
+        <w:rPr>
+          <w:b/>
+          <w:color w:val="303A3E"/>
+          <w:sz w:val="30"/>
+          <w:szCs w:val="30"/>
+          <w:shd w:val="clear" w:color="auto" w:fill="FFFFFF"/>
+        </w:rPr>
+        <w:t>A</w:t>
+      </w:r>
+      <w:r>
+        <w:rPr>
+          <w:b/>
+          <w:color w:val="303A3E"/>
+          <w:sz w:val="30"/>
+          <w:szCs w:val="30"/>
+          <w:shd w:val="clear" w:color="auto" w:fill="FFFFFF"/>
+        </w:rPr>
+        <w:t xml:space="preserve"> </w:t>
+      </w:r>
+      <w:r>
+        <w:rPr>
+          <w:b/>
+          <w:color w:val="303A3E"/>
+          <w:sz w:val="30"/>
+          <w:szCs w:val="30"/>
+          <w:shd w:val="clear" w:color="auto" w:fill="FFFFFF"/>
+        </w:rPr>
+        <w:t xml:space="preserve"> </w:t>
+      </w:r>
+      <w:r>
+        <w:rPr>
+          <w:b/>
+          <w:color w:val="303A3E"/>
+          <w:sz w:val="30"/>
+          <w:szCs w:val="30"/>
+          <w:shd w:val="clear" w:color="auto" w:fill="FFFFFF"/>
+        </w:rPr>
+        <w:t>/ tạo app trên heroku</w:t>
+      </w:r>
+    </w:p>
+    <w:p>
+      <w:pPr>
+        <w:pStyle w:val="Noidung-Doan"/>
+        <w:ind w:firstLine="0"/>
+        <w:rPr>
+          <w:color w:val="303A3E"/>
+          <w:sz w:val="30"/>
+          <w:szCs w:val="30"/>
+          <w:shd w:val="clear" w:color="auto" w:fill="FFFFFF"/>
+        </w:rPr>
+      </w:pPr>
+      <w:r>
+        <w:rPr>
+          <w:b/>
+          <w:color w:val="303A3E"/>
+          <w:sz w:val="30"/>
+          <w:szCs w:val="30"/>
+          <w:shd w:val="clear" w:color="auto" w:fill="FFFFFF"/>
+        </w:rPr>
+        <w:t xml:space="preserve">Bước 1: </w:t>
+      </w:r>
+      <w:r>
+        <w:rPr>
+          <w:color w:val="303A3E"/>
+          <w:sz w:val="30"/>
+          <w:szCs w:val="30"/>
+          <w:shd w:val="clear" w:color="auto" w:fill="FFFFFF"/>
+        </w:rPr>
+        <w:t xml:space="preserve"> </w:t>
+      </w:r>
+      <w:r>
+        <w:rPr>
+          <w:color w:val="303A3E"/>
+          <w:sz w:val="30"/>
+          <w:szCs w:val="30"/>
+          <w:shd w:val="clear" w:color="auto" w:fill="FFFFFF"/>
+        </w:rPr>
+        <w:t xml:space="preserve">Sau khi </w:t>
+      </w:r>
+      <w:r>
+        <w:rPr>
+          <w:color w:val="303A3E"/>
+          <w:sz w:val="30"/>
+          <w:szCs w:val="30"/>
+          <w:shd w:val="clear" w:color="auto" w:fill="FFFFFF"/>
+        </w:rPr>
+        <w:t xml:space="preserve"> đăng ký tài khoản Heroku. Thì bắt đầu tạo app. </w:t>
+      </w:r>
+    </w:p>
+    <w:p>
+      <w:pPr>
+        <w:pStyle w:val="Noidung-Doan"/>
+        <w:ind w:firstLine="0"/>
+        <w:rPr>
+          <w:b/>
+        </w:rPr>
+      </w:pPr>
+      <w:r>
+        <w:rPr>
+          <w:color w:val="303A3E"/>
+          <w:sz w:val="30"/>
+          <w:szCs w:val="30"/>
+          <w:shd w:val="clear" w:color="auto" w:fill="FFFFFF"/>
+        </w:rPr>
+        <w:t xml:space="preserve">Ta </w:t>
+      </w:r>
+      <w:r>
+        <w:rPr>
+          <w:color w:val="303A3E"/>
+          <w:sz w:val="30"/>
+          <w:szCs w:val="30"/>
+          <w:shd w:val="clear" w:color="auto" w:fill="FFFFFF"/>
+        </w:rPr>
+        <w:t xml:space="preserve">nhấn vào nút </w:t>
+      </w:r>
+      <w:r>
+        <w:rPr>
+          <w:color w:val="303A3E"/>
+          <w:sz w:val="30"/>
+          <w:szCs w:val="30"/>
+          <w:shd w:val="clear" w:color="auto" w:fill="FFFFFF"/>
+        </w:rPr>
+        <w:t xml:space="preserve"> </w:t>
+      </w:r>
+      <w:r>
+        <w:rPr>
+          <w:color w:val="303A3E"/>
+          <w:sz w:val="30"/>
+          <w:szCs w:val="30"/>
+          <w:shd w:val="clear" w:color="auto" w:fill="FFFFFF"/>
+        </w:rPr>
+        <w:t>'</w:t>
+      </w:r>
+      <w:r>
+        <w:rPr>
+          <w:b/>
+          <w:color w:val="303A3E"/>
+          <w:sz w:val="30"/>
+          <w:szCs w:val="30"/>
+          <w:shd w:val="clear" w:color="auto" w:fill="FFFFFF"/>
+        </w:rPr>
+        <w:t>new</w:t>
+      </w:r>
+      <w:r>
+        <w:rPr>
+          <w:color w:val="303A3E"/>
+          <w:sz w:val="30"/>
+          <w:szCs w:val="30"/>
+          <w:shd w:val="clear" w:color="auto" w:fill="FFFFFF"/>
+        </w:rPr>
+        <w:t xml:space="preserve">' </w:t>
+      </w:r>
+      <w:r>
+        <w:rPr>
+          <w:color w:val="303A3E"/>
+          <w:sz w:val="30"/>
+          <w:szCs w:val="30"/>
+          <w:shd w:val="clear" w:color="auto" w:fill="FFFFFF"/>
+        </w:rPr>
+        <w:t xml:space="preserve"> </w:t>
+      </w:r>
+      <w:r>
+        <w:rPr>
+          <w:color w:val="303A3E"/>
+          <w:sz w:val="30"/>
+          <w:szCs w:val="30"/>
+          <w:shd w:val="clear" w:color="auto" w:fill="FFFFFF"/>
+        </w:rPr>
+        <w:t xml:space="preserve">tiếp đến chọn </w:t>
+      </w:r>
+      <w:r>
+        <w:rPr>
+          <w:b/>
+          <w:color w:val="303A3E"/>
+          <w:sz w:val="30"/>
+          <w:szCs w:val="30"/>
+          <w:shd w:val="clear" w:color="auto" w:fill="FFFFFF"/>
+        </w:rPr>
+        <w:t>'create ne</w:t>
+      </w:r>
+      <w:r>
+        <w:rPr>
+          <w:b/>
+          <w:color w:val="303A3E"/>
+          <w:sz w:val="30"/>
+          <w:szCs w:val="30"/>
+          <w:shd w:val="clear" w:color="auto" w:fill="FFFFFF"/>
+        </w:rPr>
+        <w:t>w ap</w:t>
+      </w:r>
+      <w:r>
+        <w:rPr>
+          <w:color w:val="303A3E"/>
+          <w:sz w:val="30"/>
+          <w:szCs w:val="30"/>
+          <w:shd w:val="clear" w:color="auto" w:fill="FFFFFF"/>
+        </w:rPr>
+        <w:t>p' thì nó sẽ hiển thị một form như thế nà</w:t>
+      </w:r>
+      <w:r>
+        <w:rPr>
+          <w:color w:val="303A3E"/>
+          <w:sz w:val="30"/>
+          <w:szCs w:val="30"/>
+          <w:shd w:val="clear" w:color="auto" w:fill="FFFFFF"/>
+        </w:rPr>
+        <w:t>y các bạn điền</w:t>
+      </w:r>
+      <w:r>
+        <w:rPr>
+          <w:color w:val="303A3E"/>
+          <w:sz w:val="30"/>
+          <w:szCs w:val="30"/>
+          <w:shd w:val="clear" w:color="auto" w:fill="FFFFFF"/>
+        </w:rPr>
+        <w:t xml:space="preserve"> tên của server vào và nhấn ‘</w:t>
+      </w:r>
+      <w:r>
+        <w:rPr>
+          <w:b/>
+          <w:color w:val="303A3E"/>
+          <w:sz w:val="30"/>
+          <w:szCs w:val="30"/>
+          <w:shd w:val="clear" w:color="auto" w:fill="FFFFFF"/>
+        </w:rPr>
+        <w:t>create app</w:t>
+      </w:r>
+      <w:r>
+        <w:rPr>
+          <w:color w:val="303A3E"/>
+          <w:sz w:val="30"/>
+          <w:szCs w:val="30"/>
+          <w:shd w:val="clear" w:color="auto" w:fill="FFFFFF"/>
+        </w:rPr>
+        <w:t>’</w:t>
+      </w:r>
+      <w:r>
+        <w:rPr>
+          <w:b/>
+        </w:rPr>
+        <w:t>.</w:t>
+      </w:r>
+    </w:p>
+    <w:p>
+      <w:pPr>
+        <w:pStyle w:val="Noidung-Doan"/>
+        <w:ind w:firstLine="0"/>
+        <w:rPr>
+          <w:b/>
+        </w:rPr>
+      </w:pPr>
+      <w:r>
+        <w:rPr>
+          <w:noProof/>
+        </w:rPr>
+        <w:drawing>
+          <wp:inline distT="0" distB="0" distL="0" distR="0" wp14:anchorId="7FA8F48A" wp14:editId="4E2AD2C4">
+            <wp:extent cx="5580380" cy="3183890"/>
+            <wp:effectExtent l="0" t="0" r="1270" b="0"/>
+            <wp:docPr id="9" name="Picture 9"/>
+            <wp:cNvGraphicFramePr>
+              <a:graphicFrameLocks xmlns:a="http://schemas.openxmlformats.org/drawingml/2006/main" noChangeAspect="1"/>
+            </wp:cNvGraphicFramePr>
+            <a:graphic xmlns:a="http://schemas.openxmlformats.org/drawingml/2006/main">
+              <a:graphicData uri="http://schemas.openxmlformats.org/drawingml/2006/picture">
+                <pic:pic xmlns:pic="http://schemas.openxmlformats.org/drawingml/2006/picture">
+                  <pic:nvPicPr>
+                    <pic:cNvPr id="1" name=""/>
+                    <pic:cNvPicPr/>
+                  </pic:nvPicPr>
+                  <pic:blipFill>
+                    <a:blip r:embed="rId18"/>
+                    <a:stretch>
+                      <a:fillRect/>
+                    </a:stretch>
+                  </pic:blipFill>
+                  <pic:spPr>
+                    <a:xfrm>
+                      <a:off x="0" y="0"/>
+                      <a:ext cx="5580380" cy="3183890"/>
+                    </a:xfrm>
+                    <a:prstGeom prst="rect">
+                      <a:avLst/>
+                    </a:prstGeom>
+                  </pic:spPr>
+                </pic:pic>
+              </a:graphicData>
+            </a:graphic>
+          </wp:inline>
+        </w:drawing>
+      </w:r>
+    </w:p>
+    <w:p>
+      <w:pPr>
+        <w:pStyle w:val="Noidung-Doan"/>
+        <w:ind w:firstLine="0"/>
+        <w:rPr>
+          <w:color w:val="303A3E"/>
+          <w:sz w:val="30"/>
+          <w:szCs w:val="30"/>
+          <w:shd w:val="clear" w:color="auto" w:fill="FFFFFF"/>
+        </w:rPr>
+      </w:pPr>
+      <w:r>
+        <w:rPr>
+          <w:rStyle w:val="Strong"/>
+          <w:color w:val="0A0B0C"/>
+          <w:sz w:val="30"/>
+          <w:szCs w:val="30"/>
+          <w:bdr w:val="none" w:sz="0" w:space="0" w:color="auto" w:frame="1"/>
+          <w:shd w:val="clear" w:color="auto" w:fill="FFFFFF"/>
+        </w:rPr>
+        <w:t>Bước 2:</w:t>
+      </w:r>
+      <w:r>
+        <w:rPr>
+          <w:color w:val="303A3E"/>
+          <w:sz w:val="30"/>
+          <w:szCs w:val="30"/>
+          <w:shd w:val="clear" w:color="auto" w:fill="FFFFFF"/>
+        </w:rPr>
+        <w:t> Sau khi điền đầy đủ thông tin để tạo app bây giờ bạn sẽ thấy phần dashboard để bạn có thể t</w:t>
+      </w:r>
+      <w:r>
+        <w:rPr>
+          <w:color w:val="303A3E"/>
+          <w:sz w:val="30"/>
+          <w:szCs w:val="30"/>
+          <w:shd w:val="clear" w:color="auto" w:fill="FFFFFF"/>
+        </w:rPr>
+        <w:t xml:space="preserve">ùy chỉnh app của mình gồm những </w:t>
+      </w:r>
+      <w:r>
+        <w:rPr>
+          <w:color w:val="303A3E"/>
+          <w:sz w:val="30"/>
+          <w:szCs w:val="30"/>
+          <w:shd w:val="clear" w:color="auto" w:fill="FFFFFF"/>
+        </w:rPr>
+        <w:t xml:space="preserve">chức năng </w:t>
+      </w:r>
+      <w:r>
+        <w:rPr>
+          <w:color w:val="303A3E"/>
+          <w:sz w:val="30"/>
+          <w:szCs w:val="30"/>
+          <w:shd w:val="clear" w:color="auto" w:fill="FFFFFF"/>
+        </w:rPr>
+        <w:lastRenderedPageBreak/>
+        <w:t>chính như: deploy,resources,overview,settings,metrics,...</w:t>
+      </w:r>
+      <w:r>
+        <w:rPr>
+          <w:rFonts w:ascii="Arial" w:hAnsi="Arial" w:cs="Arial"/>
+          <w:color w:val="303A3E"/>
+          <w:sz w:val="30"/>
+          <w:szCs w:val="30"/>
+        </w:rPr>
+        <w:br/>
+      </w:r>
+      <w:r>
+        <w:rPr>
+          <w:noProof/>
+        </w:rPr>
+        <w:drawing>
+          <wp:inline distT="0" distB="0" distL="0" distR="0" wp14:anchorId="6E5FE957" wp14:editId="2BE8762B">
+            <wp:extent cx="5267325" cy="1200150"/>
+            <wp:effectExtent l="0" t="0" r="9525" b="0"/>
+            <wp:docPr id="11" name="Picture 11" descr="1_mtsk3fQ_BRemFidhkel3dA-3"/>
+            <wp:cNvGraphicFramePr>
+              <a:graphicFrameLocks xmlns:a="http://schemas.openxmlformats.org/drawingml/2006/main" noChangeAspect="1"/>
+            </wp:cNvGraphicFramePr>
+            <a:graphic xmlns:a="http://schemas.openxmlformats.org/drawingml/2006/main">
+              <a:graphicData uri="http://schemas.openxmlformats.org/drawingml/2006/picture">
+                <pic:pic xmlns:pic="http://schemas.openxmlformats.org/drawingml/2006/picture">
+                  <pic:nvPicPr>
+                    <pic:cNvPr id="0" name="Picture 9" descr="1_mtsk3fQ_BRemFidhkel3dA-3"/>
+                    <pic:cNvPicPr>
+                      <a:picLocks noChangeAspect="1" noChangeArrowheads="1"/>
+                    </pic:cNvPicPr>
+                  </pic:nvPicPr>
+                  <pic:blipFill>
+                    <a:blip r:embed="rId19">
+                      <a:extLst>
+                        <a:ext uri="{28A0092B-C50C-407E-A947-70E740481C1C}">
+                          <a14:useLocalDpi xmlns:a14="http://schemas.microsoft.com/office/drawing/2010/main" val="0"/>
+                        </a:ext>
+                      </a:extLst>
+                    </a:blip>
+                    <a:srcRect/>
+                    <a:stretch>
+                      <a:fillRect/>
+                    </a:stretch>
+                  </pic:blipFill>
+                  <pic:spPr bwMode="auto">
+                    <a:xfrm>
+                      <a:off x="0" y="0"/>
+                      <a:ext cx="5267325" cy="1200150"/>
+                    </a:xfrm>
+                    <a:prstGeom prst="rect">
+                      <a:avLst/>
+                    </a:prstGeom>
+                    <a:noFill/>
+                    <a:ln>
+                      <a:noFill/>
+                    </a:ln>
+                  </pic:spPr>
+                </pic:pic>
+              </a:graphicData>
+            </a:graphic>
+          </wp:inline>
+        </w:drawing>
+      </w:r>
+    </w:p>
+    <w:p>
+      <w:pPr>
+        <w:pStyle w:val="Heading2"/>
+        <w:numPr>
+          <w:ilvl w:val="0"/>
+          <w:numId w:val="0"/>
+        </w:numPr>
+        <w:shd w:val="clear" w:color="auto" w:fill="FFFFFF"/>
+        <w:spacing w:before="192" w:after="96" w:line="300" w:lineRule="atLeast"/>
+        <w:rPr>
+          <w:rFonts w:ascii="Segoe UI" w:hAnsi="Segoe UI" w:cs="Segoe UI"/>
+          <w:color w:val="0A0B0C"/>
+        </w:rPr>
+      </w:pPr>
+      <w:r>
+        <w:rPr>
+          <w:b w:val="0"/>
+        </w:rPr>
+        <w:t xml:space="preserve">B </w:t>
+      </w:r>
+      <w:r>
+        <w:rPr>
+          <w:b w:val="0"/>
+        </w:rPr>
+        <w:t xml:space="preserve">/ </w:t>
+      </w:r>
+      <w:r>
+        <w:rPr>
+          <w:rFonts w:ascii="Segoe UI" w:hAnsi="Segoe UI" w:cs="Segoe UI"/>
+          <w:color w:val="0A0B0C"/>
+        </w:rPr>
+        <w:t>Deploy Project Lên Heroku</w:t>
+      </w:r>
+      <w:r>
+        <w:rPr>
+          <w:rFonts w:ascii="Segoe UI" w:hAnsi="Segoe UI" w:cs="Segoe UI"/>
+          <w:color w:val="0A0B0C"/>
+        </w:rPr>
+        <w:t>.</w:t>
+      </w:r>
+    </w:p>
+    <w:p>
+      <w:pPr>
+        <w:pStyle w:val="Noidung-Doan"/>
+        <w:ind w:firstLine="0"/>
+        <w:rPr>
+          <w:rFonts w:ascii="Arial" w:hAnsi="Arial" w:cs="Arial"/>
+          <w:color w:val="303A3E"/>
+          <w:sz w:val="30"/>
+          <w:szCs w:val="30"/>
+          <w:shd w:val="clear" w:color="auto" w:fill="FFFFFF"/>
+        </w:rPr>
+      </w:pPr>
+      <w:r>
+        <w:rPr>
+          <w:rStyle w:val="Strong"/>
+          <w:rFonts w:ascii="Arial" w:hAnsi="Arial" w:cs="Arial"/>
+          <w:color w:val="0A0B0C"/>
+          <w:sz w:val="30"/>
+          <w:szCs w:val="30"/>
+          <w:bdr w:val="none" w:sz="0" w:space="0" w:color="auto" w:frame="1"/>
+          <w:shd w:val="clear" w:color="auto" w:fill="FFFFFF"/>
+        </w:rPr>
+        <w:t>Bước 1:</w:t>
+      </w:r>
+      <w:r>
+        <w:rPr>
+          <w:rFonts w:ascii="Arial" w:hAnsi="Arial" w:cs="Arial"/>
+          <w:color w:val="303A3E"/>
+          <w:sz w:val="30"/>
+          <w:szCs w:val="30"/>
+          <w:shd w:val="clear" w:color="auto" w:fill="FFFFFF"/>
+        </w:rPr>
+        <w:t>  dowload heroku về máy nha </w:t>
+      </w:r>
+      <w:r>
+        <w:rPr>
+          <w:rFonts w:ascii="Arial" w:hAnsi="Arial" w:cs="Arial"/>
+          <w:color w:val="303A3E"/>
+          <w:sz w:val="30"/>
+          <w:szCs w:val="30"/>
+          <w:shd w:val="clear" w:color="auto" w:fill="FFFFFF"/>
+        </w:rPr>
+        <w:t>.</w:t>
+      </w:r>
+      <w:r>
+        <w:rPr>
+          <w:rFonts w:ascii="Arial" w:hAnsi="Arial" w:cs="Arial"/>
+          <w:color w:val="303A3E"/>
+          <w:sz w:val="30"/>
+          <w:szCs w:val="30"/>
+          <w:shd w:val="clear" w:color="auto" w:fill="FFFFFF"/>
+        </w:rPr>
+        <w:t xml:space="preserve"> Tùy vào hệ điều hành các bạn cài đặt sao cho phù hợp nha.</w:t>
+      </w:r>
+    </w:p>
+    <w:p>
+      <w:pPr>
+        <w:pStyle w:val="Noidung-Doan"/>
+        <w:ind w:firstLine="0"/>
+        <w:rPr>
+          <w:b/>
+        </w:rPr>
+      </w:pPr>
+      <w:r>
+        <w:rPr>
+          <w:noProof/>
+        </w:rPr>
+        <w:drawing>
+          <wp:inline distT="0" distB="0" distL="0" distR="0" wp14:anchorId="53C6CEF4" wp14:editId="4213678A">
+            <wp:extent cx="5580380" cy="4990454"/>
+            <wp:effectExtent l="0" t="0" r="1270" b="1270"/>
+            <wp:docPr id="12" name="Picture 12" descr="Untitled-7"/>
+            <wp:cNvGraphicFramePr>
+              <a:graphicFrameLocks xmlns:a="http://schemas.openxmlformats.org/drawingml/2006/main" noChangeAspect="1"/>
+            </wp:cNvGraphicFramePr>
+            <a:graphic xmlns:a="http://schemas.openxmlformats.org/drawingml/2006/main">
+              <a:graphicData uri="http://schemas.openxmlformats.org/drawingml/2006/picture">
+                <pic:pic xmlns:pic="http://schemas.openxmlformats.org/drawingml/2006/picture">
+                  <pic:nvPicPr>
+                    <pic:cNvPr id="0" name="Picture 11" descr="Untitled-7"/>
+                    <pic:cNvPicPr>
+                      <a:picLocks noChangeAspect="1" noChangeArrowheads="1"/>
+                    </pic:cNvPicPr>
+                  </pic:nvPicPr>
+                  <pic:blipFill>
+                    <a:blip r:embed="rId20">
+                      <a:extLst>
+                        <a:ext uri="{28A0092B-C50C-407E-A947-70E740481C1C}">
+                          <a14:useLocalDpi xmlns:a14="http://schemas.microsoft.com/office/drawing/2010/main" val="0"/>
+                        </a:ext>
+                      </a:extLst>
+                    </a:blip>
+                    <a:srcRect/>
+                    <a:stretch>
+                      <a:fillRect/>
+                    </a:stretch>
+                  </pic:blipFill>
+                  <pic:spPr bwMode="auto">
+                    <a:xfrm>
+                      <a:off x="0" y="0"/>
+                      <a:ext cx="5580380" cy="4990454"/>
+                    </a:xfrm>
+                    <a:prstGeom prst="rect">
+                      <a:avLst/>
+                    </a:prstGeom>
+                    <a:noFill/>
+                    <a:ln>
+                      <a:noFill/>
+                    </a:ln>
+                  </pic:spPr>
+                </pic:pic>
+              </a:graphicData>
+            </a:graphic>
+          </wp:inline>
+        </w:drawing>
+      </w:r>
+    </w:p>
+    <w:p>
+      <w:pPr>
+        <w:pStyle w:val="Noidung-Doan"/>
+        <w:ind w:firstLine="0"/>
+        <w:rPr>
+          <w:rFonts w:ascii="Arial" w:hAnsi="Arial" w:cs="Arial"/>
+          <w:color w:val="303A3E"/>
+          <w:sz w:val="30"/>
+          <w:szCs w:val="30"/>
+          <w:shd w:val="clear" w:color="auto" w:fill="FFFFFF"/>
+        </w:rPr>
+      </w:pPr>
+      <w:r>
+        <w:rPr>
+          <w:rStyle w:val="Strong"/>
+          <w:rFonts w:ascii="Arial" w:hAnsi="Arial" w:cs="Arial"/>
+          <w:color w:val="0A0B0C"/>
+          <w:sz w:val="30"/>
+          <w:szCs w:val="30"/>
+          <w:bdr w:val="none" w:sz="0" w:space="0" w:color="auto" w:frame="1"/>
+          <w:shd w:val="clear" w:color="auto" w:fill="FFFFFF"/>
+        </w:rPr>
+        <w:t>Bước 2:</w:t>
+      </w:r>
+      <w:r>
+        <w:rPr>
+          <w:rFonts w:ascii="Arial" w:hAnsi="Arial" w:cs="Arial"/>
+          <w:color w:val="303A3E"/>
+          <w:sz w:val="30"/>
+          <w:szCs w:val="30"/>
+          <w:shd w:val="clear" w:color="auto" w:fill="FFFFFF"/>
+        </w:rPr>
+        <w:t xml:space="preserve">  vào folder source code </w:t>
+      </w:r>
+      <w:r>
+        <w:rPr>
+          <w:rFonts w:ascii="Arial" w:hAnsi="Arial" w:cs="Arial"/>
+          <w:color w:val="303A3E"/>
+          <w:sz w:val="30"/>
+          <w:szCs w:val="30"/>
+          <w:shd w:val="clear" w:color="auto" w:fill="FFFFFF"/>
+        </w:rPr>
+        <w:t>mở mở màng hình</w:t>
+      </w:r>
+      <w:r>
+        <w:rPr>
+          <w:rFonts w:ascii="Arial" w:hAnsi="Arial" w:cs="Arial"/>
+          <w:color w:val="303A3E"/>
+          <w:sz w:val="30"/>
+          <w:szCs w:val="30"/>
+          <w:shd w:val="clear" w:color="auto" w:fill="FFFFFF"/>
+        </w:rPr>
+        <w:t xml:space="preserve"> terminal</w:t>
+      </w:r>
+      <w:r>
+        <w:rPr>
+          <w:rFonts w:ascii="Arial" w:hAnsi="Arial" w:cs="Arial"/>
+          <w:color w:val="303A3E"/>
+          <w:sz w:val="30"/>
+          <w:szCs w:val="30"/>
+          <w:shd w:val="clear" w:color="auto" w:fill="FFFFFF"/>
+        </w:rPr>
+        <w:t>.</w:t>
+      </w:r>
+    </w:p>
+    <w:p>
+      <w:pPr>
+        <w:pStyle w:val="Noidung-Doan"/>
+        <w:ind w:firstLine="0"/>
+        <w:rPr>
+          <w:rFonts w:ascii="Arial" w:hAnsi="Arial" w:cs="Arial"/>
+          <w:color w:val="303A3E"/>
+          <w:sz w:val="30"/>
+          <w:szCs w:val="30"/>
+          <w:shd w:val="clear" w:color="auto" w:fill="FFFFFF"/>
+        </w:rPr>
+      </w:pPr>
+      <w:r>
+        <w:rPr>
+          <w:rFonts w:ascii="Arial" w:hAnsi="Arial" w:cs="Arial"/>
+          <w:color w:val="303A3E"/>
+          <w:sz w:val="30"/>
+          <w:szCs w:val="30"/>
+          <w:shd w:val="clear" w:color="auto" w:fill="FFFFFF"/>
+        </w:rPr>
+        <w:t>Tiếp theo ta lần lượt nhập các lệnh.</w:t>
+      </w:r>
+    </w:p>
+    <w:p>
+      <w:pPr>
+        <w:pStyle w:val="HTMLPreformatted"/>
+        <w:pBdr>
+          <w:top w:val="single" w:sz="6" w:space="7" w:color="EEF1F6"/>
+          <w:left w:val="single" w:sz="6" w:space="7" w:color="EEF1F6"/>
+          <w:bottom w:val="single" w:sz="6" w:space="7" w:color="EEF1F6"/>
+          <w:right w:val="single" w:sz="6" w:space="7" w:color="EEF1F6"/>
+        </w:pBdr>
+        <w:shd w:val="clear" w:color="auto" w:fill="F5F7FA"/>
+        <w:spacing w:after="150"/>
+        <w:rPr>
+          <w:rFonts w:ascii="Times New Roman" w:hAnsi="Times New Roman" w:cs="Times New Roman"/>
+          <w:color w:val="596981"/>
+        </w:rPr>
+      </w:pPr>
+      <w:r>
+        <w:rPr>
+          <w:rFonts w:ascii="Times New Roman" w:hAnsi="Times New Roman" w:cs="Times New Roman"/>
+          <w:color w:val="303A3E"/>
+          <w:sz w:val="30"/>
+          <w:szCs w:val="30"/>
+          <w:shd w:val="clear" w:color="auto" w:fill="FFFFFF"/>
+        </w:rPr>
+        <w:lastRenderedPageBreak/>
+        <w:t>-</w:t>
+      </w:r>
+      <w:r>
+        <w:rPr>
+          <w:rFonts w:ascii="Times New Roman" w:hAnsi="Times New Roman" w:cs="Times New Roman"/>
+          <w:color w:val="596981"/>
+        </w:rPr>
+        <w:t xml:space="preserve"> heroku login (nếu bạn đã đăng nhập rồi thì không cần dùng lệnh này).</w:t>
+      </w:r>
+    </w:p>
+    <w:p>
+      <w:pPr>
+        <w:pStyle w:val="HTMLPreformatted"/>
+        <w:pBdr>
+          <w:top w:val="single" w:sz="6" w:space="7" w:color="EEF1F6"/>
+          <w:left w:val="single" w:sz="6" w:space="7" w:color="EEF1F6"/>
+          <w:bottom w:val="single" w:sz="6" w:space="7" w:color="EEF1F6"/>
+          <w:right w:val="single" w:sz="6" w:space="7" w:color="EEF1F6"/>
+        </w:pBdr>
+        <w:shd w:val="clear" w:color="auto" w:fill="F5F7FA"/>
+        <w:spacing w:after="150"/>
+        <w:rPr>
+          <w:rFonts w:ascii="Times New Roman" w:hAnsi="Times New Roman" w:cs="Times New Roman"/>
+          <w:color w:val="596981"/>
+        </w:rPr>
+      </w:pPr>
+      <w:r>
+        <w:rPr>
+          <w:rFonts w:ascii="Times New Roman" w:hAnsi="Times New Roman" w:cs="Times New Roman"/>
+          <w:b/>
+        </w:rPr>
+        <w:t>-</w:t>
+      </w:r>
+      <w:r>
+        <w:rPr>
+          <w:rFonts w:ascii="Times New Roman" w:hAnsi="Times New Roman" w:cs="Times New Roman"/>
+          <w:color w:val="596981"/>
+        </w:rPr>
+        <w:t xml:space="preserve"> </w:t>
+      </w:r>
+      <w:r>
+        <w:rPr>
+          <w:rFonts w:ascii="Times New Roman" w:hAnsi="Times New Roman" w:cs="Times New Roman"/>
+          <w:color w:val="596981"/>
+        </w:rPr>
+        <w:t>heroku git:clone -a web-ttcn</w:t>
+      </w:r>
+    </w:p>
+    <w:p>
+      <w:pPr>
+        <w:pStyle w:val="HTMLPreformatted"/>
+        <w:pBdr>
+          <w:top w:val="single" w:sz="6" w:space="7" w:color="EEF1F6"/>
+          <w:left w:val="single" w:sz="6" w:space="7" w:color="EEF1F6"/>
+          <w:bottom w:val="single" w:sz="6" w:space="7" w:color="EEF1F6"/>
+          <w:right w:val="single" w:sz="6" w:space="7" w:color="EEF1F6"/>
+        </w:pBdr>
+        <w:shd w:val="clear" w:color="auto" w:fill="F5F7FA"/>
+        <w:spacing w:after="150"/>
+        <w:rPr>
+          <w:rFonts w:ascii="Times New Roman" w:hAnsi="Times New Roman" w:cs="Times New Roman"/>
+          <w:color w:val="596981"/>
+        </w:rPr>
+      </w:pPr>
+      <w:r>
+        <w:rPr>
+          <w:rFonts w:ascii="Times New Roman" w:hAnsi="Times New Roman" w:cs="Times New Roman"/>
+          <w:b/>
+        </w:rPr>
+        <w:t>-</w:t>
+      </w:r>
+      <w:r>
+        <w:rPr>
+          <w:rFonts w:ascii="Times New Roman" w:hAnsi="Times New Roman" w:cs="Times New Roman"/>
+          <w:color w:val="596981"/>
+        </w:rPr>
+        <w:t xml:space="preserve"> </w:t>
+      </w:r>
+      <w:r>
+        <w:rPr>
+          <w:rFonts w:ascii="Times New Roman" w:hAnsi="Times New Roman" w:cs="Times New Roman"/>
+          <w:color w:val="596981"/>
+        </w:rPr>
+        <w:t>cd web-ttcn</w:t>
+      </w:r>
+    </w:p>
+    <w:p>
+      <w:pPr>
+        <w:pStyle w:val="HTMLPreformatted"/>
+        <w:pBdr>
+          <w:top w:val="single" w:sz="6" w:space="7" w:color="EEF1F6"/>
+          <w:left w:val="single" w:sz="6" w:space="7" w:color="EEF1F6"/>
+          <w:bottom w:val="single" w:sz="6" w:space="7" w:color="EEF1F6"/>
+          <w:right w:val="single" w:sz="6" w:space="7" w:color="EEF1F6"/>
+        </w:pBdr>
+        <w:shd w:val="clear" w:color="auto" w:fill="F5F7FA"/>
+        <w:spacing w:after="150"/>
+        <w:rPr>
+          <w:rFonts w:ascii="Times New Roman" w:hAnsi="Times New Roman" w:cs="Times New Roman"/>
+          <w:color w:val="596981"/>
+        </w:rPr>
+      </w:pPr>
+      <w:r>
+        <w:rPr>
+          <w:rFonts w:ascii="Times New Roman" w:hAnsi="Times New Roman" w:cs="Times New Roman"/>
+          <w:b/>
+        </w:rPr>
+        <w:t>-</w:t>
+      </w:r>
+      <w:r>
+        <w:rPr>
+          <w:rFonts w:ascii="Times New Roman" w:hAnsi="Times New Roman" w:cs="Times New Roman"/>
+          <w:color w:val="596981"/>
+        </w:rPr>
+        <w:t xml:space="preserve"> </w:t>
+      </w:r>
+      <w:r>
+        <w:rPr>
+          <w:rFonts w:ascii="Times New Roman" w:hAnsi="Times New Roman" w:cs="Times New Roman"/>
+          <w:color w:val="596981"/>
+        </w:rPr>
+        <w:t>git add .</w:t>
+      </w:r>
+    </w:p>
+    <w:p>
+      <w:pPr>
+        <w:pStyle w:val="HTMLPreformatted"/>
+        <w:pBdr>
+          <w:top w:val="single" w:sz="6" w:space="7" w:color="EEF1F6"/>
+          <w:left w:val="single" w:sz="6" w:space="7" w:color="EEF1F6"/>
+          <w:bottom w:val="single" w:sz="6" w:space="7" w:color="EEF1F6"/>
+          <w:right w:val="single" w:sz="6" w:space="7" w:color="EEF1F6"/>
+        </w:pBdr>
+        <w:shd w:val="clear" w:color="auto" w:fill="F5F7FA"/>
+        <w:spacing w:after="150"/>
+        <w:rPr>
+          <w:rFonts w:ascii="Consolas" w:hAnsi="Consolas"/>
+          <w:color w:val="596981"/>
+        </w:rPr>
+      </w:pPr>
+      <w:r>
+        <w:rPr>
+          <w:rFonts w:ascii="Times New Roman" w:hAnsi="Times New Roman" w:cs="Times New Roman"/>
+          <w:b/>
+        </w:rPr>
+        <w:t>-</w:t>
+      </w:r>
+      <w:r>
+        <w:rPr>
+          <w:rFonts w:ascii="Times New Roman" w:hAnsi="Times New Roman" w:cs="Times New Roman"/>
+          <w:color w:val="596981"/>
+        </w:rPr>
+        <w:t xml:space="preserve"> </w:t>
+      </w:r>
+      <w:r>
+        <w:rPr>
+          <w:rFonts w:ascii="Times New Roman" w:hAnsi="Times New Roman" w:cs="Times New Roman"/>
+          <w:color w:val="596981"/>
+        </w:rPr>
+        <w:t>git commit -am "make it better</w:t>
+      </w:r>
+      <w:r>
+        <w:rPr>
+          <w:rFonts w:ascii="Consolas" w:hAnsi="Consolas"/>
+          <w:color w:val="596981"/>
+        </w:rPr>
+        <w:t>"</w:t>
+      </w:r>
+    </w:p>
+    <w:p>
+      <w:pPr>
+        <w:pStyle w:val="HTMLPreformatted"/>
+        <w:pBdr>
+          <w:top w:val="single" w:sz="6" w:space="7" w:color="EEF1F6"/>
+          <w:left w:val="single" w:sz="6" w:space="7" w:color="EEF1F6"/>
+          <w:bottom w:val="single" w:sz="6" w:space="7" w:color="EEF1F6"/>
+          <w:right w:val="single" w:sz="6" w:space="7" w:color="EEF1F6"/>
+        </w:pBdr>
+        <w:shd w:val="clear" w:color="auto" w:fill="F5F7FA"/>
+        <w:spacing w:after="150"/>
+        <w:rPr>
+          <w:rFonts w:ascii="Times New Roman" w:hAnsi="Times New Roman" w:cs="Times New Roman"/>
+          <w:color w:val="596981"/>
+        </w:rPr>
+      </w:pPr>
+      <w:r>
+        <w:rPr>
+          <w:rFonts w:ascii="Times New Roman" w:hAnsi="Times New Roman" w:cs="Times New Roman"/>
+          <w:b/>
+        </w:rPr>
+        <w:t>-</w:t>
+      </w:r>
+      <w:r>
+        <w:rPr>
+          <w:rFonts w:ascii="Times New Roman" w:hAnsi="Times New Roman" w:cs="Times New Roman"/>
+          <w:color w:val="596981"/>
+        </w:rPr>
+        <w:t xml:space="preserve"> git push heroku master</w:t>
+      </w:r>
+      <w:r>
+        <w:rPr>
+          <w:rFonts w:ascii="Times New Roman" w:hAnsi="Times New Roman" w:cs="Times New Roman"/>
+          <w:color w:val="596981"/>
+        </w:rPr>
+        <w:t xml:space="preserve">  </w:t>
+      </w:r>
+    </w:p>
+    <w:p>
+      <w:pPr>
+        <w:pStyle w:val="Noidung-Doan"/>
+        <w:ind w:firstLine="0"/>
+      </w:pPr>
+      <w:r>
+        <w:t>Theo hướng dẫn của heroku.</w:t>
+      </w:r>
+    </w:p>
+    <w:p>
+      <w:pPr>
+        <w:pStyle w:val="Noidung-Doan"/>
+        <w:ind w:firstLine="0"/>
+      </w:pPr>
+      <w:r>
+        <w:rPr>
+          <w:noProof/>
+        </w:rPr>
+        <w:drawing>
+          <wp:inline distT="0" distB="0" distL="0" distR="0" wp14:anchorId="01E693E5" wp14:editId="370932BE">
+            <wp:extent cx="5580380" cy="3522980"/>
+            <wp:effectExtent l="0" t="0" r="1270" b="1270"/>
+            <wp:docPr id="13" name="Picture 13"/>
+            <wp:cNvGraphicFramePr>
+              <a:graphicFrameLocks xmlns:a="http://schemas.openxmlformats.org/drawingml/2006/main" noChangeAspect="1"/>
+            </wp:cNvGraphicFramePr>
+            <a:graphic xmlns:a="http://schemas.openxmlformats.org/drawingml/2006/main">
+              <a:graphicData uri="http://schemas.openxmlformats.org/drawingml/2006/picture">
+                <pic:pic xmlns:pic="http://schemas.openxmlformats.org/drawingml/2006/picture">
+                  <pic:nvPicPr>
+                    <pic:cNvPr id="1" name=""/>
+                    <pic:cNvPicPr/>
+                  </pic:nvPicPr>
+                  <pic:blipFill>
+                    <a:blip r:embed="rId21"/>
+                    <a:stretch>
+                      <a:fillRect/>
+                    </a:stretch>
+                  </pic:blipFill>
+                  <pic:spPr>
+                    <a:xfrm>
+                      <a:off x="0" y="0"/>
+                      <a:ext cx="5580380" cy="3522980"/>
+                    </a:xfrm>
+                    <a:prstGeom prst="rect">
+                      <a:avLst/>
+                    </a:prstGeom>
+                  </pic:spPr>
+                </pic:pic>
+              </a:graphicData>
+            </a:graphic>
+          </wp:inline>
+        </w:drawing>
+      </w:r>
+    </w:p>
+    <w:p>
+      <w:pPr>
+        <w:pStyle w:val="Noidung-Doan"/>
+        <w:ind w:firstLine="0"/>
+        <w:rPr>
+          <w:color w:val="303A3E"/>
+          <w:sz w:val="30"/>
+          <w:szCs w:val="30"/>
+          <w:shd w:val="clear" w:color="auto" w:fill="FFFFFF"/>
+        </w:rPr>
+      </w:pPr>
+      <w:r>
+        <w:rPr>
+          <w:color w:val="303A3E"/>
+          <w:sz w:val="30"/>
+          <w:szCs w:val="30"/>
+          <w:shd w:val="clear" w:color="auto" w:fill="FFFFFF"/>
+        </w:rPr>
+        <w:t xml:space="preserve">Sau khi push source code lên heroku thì </w:t>
+      </w:r>
+      <w:r>
+        <w:rPr>
+          <w:color w:val="303A3E"/>
+          <w:sz w:val="30"/>
+          <w:szCs w:val="30"/>
+          <w:shd w:val="clear" w:color="auto" w:fill="FFFFFF"/>
+        </w:rPr>
+        <w:t xml:space="preserve">ta có thể </w:t>
+      </w:r>
+      <w:r>
+        <w:rPr>
+          <w:color w:val="303A3E"/>
+          <w:sz w:val="30"/>
+          <w:szCs w:val="30"/>
+          <w:shd w:val="clear" w:color="auto" w:fill="FFFFFF"/>
+        </w:rPr>
+        <w:t>mở app lên bằng lệnh</w:t>
+      </w:r>
+      <w:r>
+        <w:rPr>
+          <w:color w:val="303A3E"/>
+          <w:sz w:val="30"/>
+          <w:szCs w:val="30"/>
+          <w:shd w:val="clear" w:color="auto" w:fill="FFFFFF"/>
+        </w:rPr>
+        <w:t xml:space="preserve"> heroku open </w:t>
+      </w:r>
+      <w:r>
+        <w:rPr>
+          <w:color w:val="303A3E"/>
+          <w:sz w:val="30"/>
+          <w:szCs w:val="30"/>
+          <w:shd w:val="clear" w:color="auto" w:fill="FFFFFF"/>
+        </w:rPr>
+        <w:t>hoặc có thể mở app bằng cách click vào nút </w:t>
+      </w:r>
+      <w:r>
+        <w:rPr>
+          <w:rStyle w:val="Strong"/>
+          <w:color w:val="0A0B0C"/>
+          <w:sz w:val="30"/>
+          <w:szCs w:val="30"/>
+          <w:bdr w:val="none" w:sz="0" w:space="0" w:color="auto" w:frame="1"/>
+          <w:shd w:val="clear" w:color="auto" w:fill="FFFFFF"/>
+        </w:rPr>
+        <w:t>open app</w:t>
+      </w:r>
+      <w:r>
+        <w:rPr>
+          <w:color w:val="303A3E"/>
+          <w:sz w:val="30"/>
+          <w:szCs w:val="30"/>
+          <w:shd w:val="clear" w:color="auto" w:fill="FFFFFF"/>
+        </w:rPr>
+        <w:t> bên trên góc phải màn hình.</w:t>
+      </w:r>
+    </w:p>
+    <w:p>
+      <w:pPr>
+        <w:pStyle w:val="Noidung-Doan"/>
+        <w:ind w:firstLine="0"/>
+        <w:rPr>
+          <w:color w:val="303A3E"/>
+          <w:sz w:val="30"/>
+          <w:szCs w:val="30"/>
+          <w:shd w:val="clear" w:color="auto" w:fill="FFFFFF"/>
+        </w:rPr>
+      </w:pPr>
+      <w:r>
+        <w:rPr>
+          <w:color w:val="303A3E"/>
+          <w:sz w:val="30"/>
+          <w:szCs w:val="30"/>
+          <w:shd w:val="clear" w:color="auto" w:fill="FFFFFF"/>
+        </w:rPr>
+        <w:t xml:space="preserve">C </w:t>
+      </w:r>
+      <w:r>
+        <w:rPr>
+          <w:color w:val="303A3E"/>
+          <w:sz w:val="30"/>
+          <w:szCs w:val="30"/>
+          <w:shd w:val="clear" w:color="auto" w:fill="FFFFFF"/>
+        </w:rPr>
+        <w:t>/Tạo database (mysql) trên heroku.com.</w:t>
+      </w:r>
+    </w:p>
+    <w:p>
+      <w:pPr>
+        <w:pStyle w:val="Noidung-Doan"/>
+        <w:ind w:firstLine="0"/>
+        <w:rPr>
+          <w:color w:val="303A3E"/>
+          <w:sz w:val="30"/>
+          <w:szCs w:val="30"/>
+          <w:shd w:val="clear" w:color="auto" w:fill="FFFFFF"/>
+        </w:rPr>
+      </w:pPr>
+      <w:r>
+        <w:rPr>
+          <w:color w:val="303A3E"/>
+          <w:sz w:val="30"/>
+          <w:szCs w:val="30"/>
+          <w:shd w:val="clear" w:color="auto" w:fill="FFFFFF"/>
+        </w:rPr>
+        <w:t>Bước 1:Tại màng hình app trên heroku ta chọn ‘</w:t>
+      </w:r>
+      <w:r>
+        <w:rPr>
+          <w:b/>
+          <w:color w:val="303A3E"/>
+          <w:sz w:val="30"/>
+          <w:szCs w:val="30"/>
+          <w:shd w:val="clear" w:color="auto" w:fill="FFFFFF"/>
+        </w:rPr>
+        <w:t>Resources</w:t>
+      </w:r>
+      <w:r>
+        <w:rPr>
+          <w:color w:val="303A3E"/>
+          <w:sz w:val="30"/>
+          <w:szCs w:val="30"/>
+          <w:shd w:val="clear" w:color="auto" w:fill="FFFFFF"/>
+        </w:rPr>
+        <w:t>’ sau đó tìm kiếm ’</w:t>
+      </w:r>
+      <w:r>
+        <w:rPr>
+          <w:b/>
+          <w:color w:val="303A3E"/>
+          <w:sz w:val="30"/>
+          <w:szCs w:val="30"/>
+          <w:shd w:val="clear" w:color="auto" w:fill="FFFFFF"/>
+        </w:rPr>
+        <w:t>ClearDB MySQL’</w:t>
+      </w:r>
+      <w:r>
+        <w:rPr>
+          <w:color w:val="303A3E"/>
+          <w:sz w:val="30"/>
+          <w:szCs w:val="30"/>
+          <w:shd w:val="clear" w:color="auto" w:fill="FFFFFF"/>
+        </w:rPr>
+        <w:t xml:space="preserve"> và nhấn chọn. Sau đó sẽ xuất hiện cửa sổ : </w:t>
+      </w:r>
+    </w:p>
+    <w:p>
+      <w:pPr>
+        <w:pStyle w:val="Noidung-Doan"/>
+        <w:ind w:firstLine="0"/>
+        <w:rPr>
+          <w:color w:val="303A3E"/>
+          <w:sz w:val="30"/>
+          <w:szCs w:val="30"/>
+          <w:shd w:val="clear" w:color="auto" w:fill="FFFFFF"/>
+        </w:rPr>
+      </w:pPr>
+      <w:r>
+        <w:rPr>
+          <w:noProof/>
+        </w:rPr>
+        <w:lastRenderedPageBreak/>
+        <w:drawing>
+          <wp:inline distT="0" distB="0" distL="0" distR="0" wp14:anchorId="0355E009" wp14:editId="5B65C7BA">
+            <wp:extent cx="5591175" cy="4057650"/>
+            <wp:effectExtent l="0" t="0" r="9525" b="0"/>
+            <wp:docPr id="15" name="Picture 15"/>
+            <wp:cNvGraphicFramePr>
+              <a:graphicFrameLocks xmlns:a="http://schemas.openxmlformats.org/drawingml/2006/main" noChangeAspect="1"/>
+            </wp:cNvGraphicFramePr>
+            <a:graphic xmlns:a="http://schemas.openxmlformats.org/drawingml/2006/main">
+              <a:graphicData uri="http://schemas.openxmlformats.org/drawingml/2006/picture">
+                <pic:pic xmlns:pic="http://schemas.openxmlformats.org/drawingml/2006/picture">
+                  <pic:nvPicPr>
+                    <pic:cNvPr id="1" name=""/>
+                    <pic:cNvPicPr/>
+                  </pic:nvPicPr>
+                  <pic:blipFill>
+                    <a:blip r:embed="rId22"/>
+                    <a:stretch>
+                      <a:fillRect/>
+                    </a:stretch>
+                  </pic:blipFill>
+                  <pic:spPr>
+                    <a:xfrm>
+                      <a:off x="0" y="0"/>
+                      <a:ext cx="5591175" cy="4057650"/>
+                    </a:xfrm>
+                    <a:prstGeom prst="rect">
+                      <a:avLst/>
+                    </a:prstGeom>
+                  </pic:spPr>
+                </pic:pic>
+              </a:graphicData>
+            </a:graphic>
+          </wp:inline>
+        </w:drawing>
+      </w:r>
+    </w:p>
+    <w:p>
+      <w:pPr>
+        <w:pStyle w:val="Noidung-Doan"/>
+        <w:numPr>
+          <w:ilvl w:val="0"/>
+          <w:numId w:val="18"/>
+        </w:numPr>
+        <w:rPr>
+          <w:color w:val="303A3E"/>
+          <w:sz w:val="30"/>
+          <w:szCs w:val="30"/>
+          <w:shd w:val="clear" w:color="auto" w:fill="FFFFFF"/>
+        </w:rPr>
+      </w:pPr>
+      <w:r>
+        <w:rPr>
+          <w:color w:val="303A3E"/>
+          <w:sz w:val="30"/>
+          <w:szCs w:val="30"/>
+          <w:shd w:val="clear" w:color="auto" w:fill="FFFFFF"/>
+        </w:rPr>
+        <w:t>Nhấn chọn ‘Submit Order Form’.</w:t>
+      </w:r>
+    </w:p>
+    <w:p>
+      <w:pPr>
+        <w:pStyle w:val="Noidung-Doan"/>
+        <w:numPr>
+          <w:ilvl w:val="0"/>
+          <w:numId w:val="18"/>
+        </w:numPr>
+        <w:rPr>
+          <w:color w:val="303A3E"/>
+          <w:sz w:val="30"/>
+          <w:szCs w:val="30"/>
+          <w:shd w:val="clear" w:color="auto" w:fill="FFFFFF"/>
+        </w:rPr>
+      </w:pPr>
+      <w:r>
+        <w:rPr>
+          <w:color w:val="303A3E"/>
+          <w:sz w:val="30"/>
+          <w:szCs w:val="30"/>
+          <w:shd w:val="clear" w:color="auto" w:fill="FFFFFF"/>
+        </w:rPr>
+        <w:t xml:space="preserve">Sau khi tạo xong ta vào ‘setting’ để lấy Value (phần được bôi xanh). </w:t>
+      </w:r>
+    </w:p>
+    <w:p>
+      <w:pPr>
+        <w:pStyle w:val="Noidung-Doan"/>
+        <w:ind w:firstLine="0"/>
+        <w:rPr>
+          <w:color w:val="303A3E"/>
+          <w:sz w:val="30"/>
+          <w:szCs w:val="30"/>
+          <w:shd w:val="clear" w:color="auto" w:fill="FFFFFF"/>
+        </w:rPr>
+      </w:pPr>
+      <w:r>
+        <w:rPr>
+          <w:noProof/>
+        </w:rPr>
+        <w:drawing>
+          <wp:inline distT="0" distB="0" distL="0" distR="0" wp14:anchorId="6D40156C" wp14:editId="39152AB4">
+            <wp:extent cx="5580380" cy="2720340"/>
+            <wp:effectExtent l="0" t="0" r="1270" b="3810"/>
+            <wp:docPr id="16" name="Picture 16"/>
+            <wp:cNvGraphicFramePr>
+              <a:graphicFrameLocks xmlns:a="http://schemas.openxmlformats.org/drawingml/2006/main" noChangeAspect="1"/>
+            </wp:cNvGraphicFramePr>
+            <a:graphic xmlns:a="http://schemas.openxmlformats.org/drawingml/2006/main">
+              <a:graphicData uri="http://schemas.openxmlformats.org/drawingml/2006/picture">
+                <pic:pic xmlns:pic="http://schemas.openxmlformats.org/drawingml/2006/picture">
+                  <pic:nvPicPr>
+                    <pic:cNvPr id="1" name=""/>
+                    <pic:cNvPicPr/>
+                  </pic:nvPicPr>
+                  <pic:blipFill>
+                    <a:blip r:embed="rId23"/>
+                    <a:stretch>
+                      <a:fillRect/>
+                    </a:stretch>
+                  </pic:blipFill>
+                  <pic:spPr>
+                    <a:xfrm>
+                      <a:off x="0" y="0"/>
+                      <a:ext cx="5580380" cy="2720340"/>
+                    </a:xfrm>
+                    <a:prstGeom prst="rect">
+                      <a:avLst/>
+                    </a:prstGeom>
+                  </pic:spPr>
+                </pic:pic>
+              </a:graphicData>
+            </a:graphic>
+          </wp:inline>
+        </w:drawing>
+      </w:r>
+    </w:p>
+    <w:p>
+      <w:pPr>
+        <w:pStyle w:val="Noidung-Doan"/>
+        <w:numPr>
+          <w:ilvl w:val="0"/>
+          <w:numId w:val="18"/>
+        </w:numPr>
+        <w:rPr>
+          <w:color w:val="303A3E"/>
+          <w:sz w:val="30"/>
+          <w:szCs w:val="30"/>
+          <w:shd w:val="clear" w:color="auto" w:fill="FFFFFF"/>
+        </w:rPr>
+      </w:pPr>
+      <w:r>
+        <w:rPr>
+          <w:color w:val="303A3E"/>
+          <w:sz w:val="30"/>
+          <w:szCs w:val="30"/>
+          <w:shd w:val="clear" w:color="auto" w:fill="FFFFFF"/>
+        </w:rPr>
+        <w:t>Từ value đó ta có thể import dữ liệu vào database (ở đây chúng em dùng phần mềm workbench để import dữ liệu ).</w:t>
+      </w:r>
+    </w:p>
+    <w:p>
+      <w:pPr>
+        <w:pStyle w:val="Noidung-Doan"/>
+        <w:numPr>
+          <w:ilvl w:val="1"/>
+          <w:numId w:val="19"/>
+        </w:numPr>
+        <w:rPr>
+          <w:b/>
+        </w:rPr>
+      </w:pPr>
+      <w:bookmarkStart w:id="47" w:name="_GoBack"/>
+      <w:bookmarkEnd w:id="47"/>
+      <w:r>
+        <w:rPr>
+          <w:b/>
+        </w:rPr>
+        <w:t>Đăng ký hosting</w:t>
+      </w:r>
+      <w:r>
+        <w:rPr>
+          <w:b/>
+        </w:rPr>
+        <w:t xml:space="preserve"> trên netlify.com</w:t>
+      </w:r>
+      <w:r>
+        <w:rPr>
+          <w:b/>
+        </w:rPr>
+        <w:t>.</w:t>
+      </w:r>
+    </w:p>
+    <w:p>
+      <w:pPr>
+        <w:rPr>
+          <w:shd w:val="clear" w:color="auto" w:fill="FFFFFF"/>
+        </w:rPr>
+      </w:pPr>
+      <w:r>
+        <w:rPr>
+          <w:b/>
+        </w:rPr>
+        <w:lastRenderedPageBreak/>
+        <w:t>-</w:t>
+      </w:r>
+      <w:r>
+        <w:rPr>
+          <w:shd w:val="clear" w:color="auto" w:fill="FFFFFF"/>
+        </w:rPr>
+        <w:t xml:space="preserve"> Đ</w:t>
+      </w:r>
+      <w:r>
+        <w:rPr>
+          <w:shd w:val="clear" w:color="auto" w:fill="FFFFFF"/>
+        </w:rPr>
+        <w:t>ầu</w:t>
+      </w:r>
+      <w:r>
+        <w:rPr>
+          <w:shd w:val="clear" w:color="auto" w:fill="FFFFFF"/>
+        </w:rPr>
+        <w:t xml:space="preserve"> tiên ta truy cập website của </w:t>
+      </w:r>
+      <w:r>
+        <w:rPr>
+          <w:shd w:val="clear" w:color="auto" w:fill="FFFFFF"/>
+        </w:rPr>
+        <w:t xml:space="preserve"> </w:t>
+      </w:r>
+      <w:hyperlink r:id="rId24" w:tgtFrame="_blank" w:history="1">
+        <w:r>
+          <w:rPr>
+            <w:rStyle w:val="Hyperlink"/>
+            <w:rFonts w:ascii="Helvetica" w:hAnsi="Helvetica" w:cs="Helvetica"/>
+            <w:color w:val="F45145"/>
+            <w:sz w:val="27"/>
+            <w:szCs w:val="27"/>
+            <w:bdr w:val="none" w:sz="0" w:space="0" w:color="auto" w:frame="1"/>
+            <w:shd w:val="clear" w:color="auto" w:fill="FFFFFF"/>
+          </w:rPr>
+          <w:t>netlify.com</w:t>
+        </w:r>
+      </w:hyperlink>
+      <w:r>
+        <w:rPr>
+          <w:shd w:val="clear" w:color="auto" w:fill="FFFFFF"/>
+        </w:rPr>
+        <w:t xml:space="preserve"> , đăng ký 1 tài khoản ở </w:t>
+      </w:r>
+      <w:r>
+        <w:t>đây</w:t>
+      </w:r>
+      <w:r>
+        <w:rPr>
+          <w:shd w:val="clear" w:color="auto" w:fill="FFFFFF"/>
+        </w:rPr>
+        <w:t> </w:t>
+      </w:r>
+      <w:r>
+        <w:rPr>
+          <w:shd w:val="clear" w:color="auto" w:fill="FFFFFF"/>
+        </w:rPr>
+        <w:t>.</w:t>
+      </w:r>
+    </w:p>
+    <w:p>
+      <w:pPr>
+        <w:pStyle w:val="NormalWeb"/>
+        <w:shd w:val="clear" w:color="auto" w:fill="FFFFFF"/>
+        <w:spacing w:before="0" w:beforeAutospacing="0" w:after="405" w:afterAutospacing="0"/>
+        <w:textAlignment w:val="baseline"/>
+        <w:rPr>
+          <w:rFonts w:ascii="Helvetica" w:hAnsi="Helvetica" w:cs="Helvetica"/>
+          <w:color w:val="656E7F"/>
+          <w:sz w:val="27"/>
+          <w:szCs w:val="27"/>
+        </w:rPr>
+      </w:pPr>
+      <w:r>
+        <w:rPr>
+          <w:shd w:val="clear" w:color="auto" w:fill="FFFFFF"/>
+        </w:rPr>
+        <w:t>-</w:t>
+      </w:r>
+      <w:r>
+        <w:rPr>
+          <w:rFonts w:ascii="Helvetica" w:hAnsi="Helvetica" w:cs="Helvetica"/>
+          <w:color w:val="656E7F"/>
+          <w:sz w:val="27"/>
+          <w:szCs w:val="27"/>
+        </w:rPr>
+        <w:t xml:space="preserve"> </w:t>
+      </w:r>
+      <w:r>
+        <w:rPr>
+          <w:rFonts w:ascii="Helvetica" w:hAnsi="Helvetica" w:cs="Helvetica"/>
+          <w:color w:val="656E7F"/>
+          <w:sz w:val="27"/>
+          <w:szCs w:val="27"/>
+        </w:rPr>
+        <w:t>Sau khi đăng ký thành công ta</w:t>
+      </w:r>
+      <w:r>
+        <w:rPr>
+          <w:rFonts w:ascii="Helvetica" w:hAnsi="Helvetica" w:cs="Helvetica"/>
+          <w:color w:val="656E7F"/>
+          <w:sz w:val="27"/>
+          <w:szCs w:val="27"/>
+        </w:rPr>
+        <w:t xml:space="preserve"> sẽ vào giao diện quản lý app của netlify (chú ý mục khoanh đỏ)</w:t>
+      </w:r>
+      <w:r>
+        <w:rPr>
+          <w:rFonts w:ascii="Helvetica" w:hAnsi="Helvetica" w:cs="Helvetica"/>
+          <w:color w:val="656E7F"/>
+          <w:sz w:val="27"/>
+          <w:szCs w:val="27"/>
+        </w:rPr>
+        <w:t>.</w:t>
+      </w:r>
+    </w:p>
+    <w:p>
+      <w:pPr>
+        <w:pStyle w:val="NormalWeb"/>
+        <w:shd w:val="clear" w:color="auto" w:fill="FFFFFF"/>
+        <w:spacing w:before="0" w:beforeAutospacing="0" w:after="405" w:afterAutospacing="0"/>
+        <w:textAlignment w:val="baseline"/>
+        <w:rPr>
+          <w:rFonts w:ascii="Helvetica" w:hAnsi="Helvetica" w:cs="Helvetica"/>
+          <w:color w:val="656E7F"/>
+          <w:sz w:val="27"/>
+          <w:szCs w:val="27"/>
+        </w:rPr>
+      </w:pPr>
+      <w:r>
+        <w:rPr>
+          <w:noProof/>
+        </w:rPr>
+        <w:drawing>
+          <wp:inline distT="0" distB="0" distL="0" distR="0" wp14:anchorId="71C48207" wp14:editId="6ED7ACC4">
+            <wp:extent cx="5580380" cy="1166178"/>
+            <wp:effectExtent l="0" t="0" r="1270" b="0"/>
+            <wp:docPr id="4" name="Picture 4" descr="https://convoicoi.files.wordpress.com/2018/09/n_1.png?w=646&amp;h=136"/>
+            <wp:cNvGraphicFramePr>
+              <a:graphicFrameLocks xmlns:a="http://schemas.openxmlformats.org/drawingml/2006/main" noChangeAspect="1"/>
+            </wp:cNvGraphicFramePr>
+            <a:graphic xmlns:a="http://schemas.openxmlformats.org/drawingml/2006/main">
+              <a:graphicData uri="http://schemas.openxmlformats.org/drawingml/2006/picture">
+                <pic:pic xmlns:pic="http://schemas.openxmlformats.org/drawingml/2006/picture">
+                  <pic:nvPicPr>
+                    <pic:cNvPr id="0" name="Picture 1" descr="https://convoicoi.files.wordpress.com/2018/09/n_1.png?w=646&amp;h=136"/>
+                    <pic:cNvPicPr>
+                      <a:picLocks noChangeAspect="1" noChangeArrowheads="1"/>
+                    </pic:cNvPicPr>
+                  </pic:nvPicPr>
+                  <pic:blipFill>
+                    <a:blip r:embed="rId25">
+                      <a:extLst>
+                        <a:ext uri="{28A0092B-C50C-407E-A947-70E740481C1C}">
+                          <a14:useLocalDpi xmlns:a14="http://schemas.microsoft.com/office/drawing/2010/main" val="0"/>
+                        </a:ext>
+                      </a:extLst>
+                    </a:blip>
+                    <a:srcRect/>
+                    <a:stretch>
+                      <a:fillRect/>
+                    </a:stretch>
+                  </pic:blipFill>
+                  <pic:spPr bwMode="auto">
+                    <a:xfrm>
+                      <a:off x="0" y="0"/>
+                      <a:ext cx="5580380" cy="1166178"/>
+                    </a:xfrm>
+                    <a:prstGeom prst="rect">
+                      <a:avLst/>
+                    </a:prstGeom>
+                    <a:noFill/>
+                    <a:ln>
+                      <a:noFill/>
+                    </a:ln>
+                  </pic:spPr>
+                </pic:pic>
+              </a:graphicData>
+            </a:graphic>
+          </wp:inline>
+        </w:drawing>
+      </w:r>
+    </w:p>
+    <w:p>
+      <w:pPr>
+        <w:pStyle w:val="ListParagraph"/>
+        <w:numPr>
+          <w:ilvl w:val="0"/>
+          <w:numId w:val="16"/>
+        </w:numPr>
+        <w:rPr>
+          <w:shd w:val="clear" w:color="auto" w:fill="FFFFFF"/>
+        </w:rPr>
+      </w:pPr>
+      <w:r>
+        <w:rPr>
+          <w:rFonts w:ascii="Helvetica" w:hAnsi="Helvetica" w:cs="Helvetica"/>
+          <w:color w:val="656E7F"/>
+          <w:sz w:val="27"/>
+          <w:szCs w:val="27"/>
+          <w:shd w:val="clear" w:color="auto" w:fill="FFFFFF"/>
+        </w:rPr>
+        <w:t>Chọn “</w:t>
+      </w:r>
+      <w:r>
+        <w:rPr>
+          <w:rStyle w:val="Strong"/>
+          <w:rFonts w:ascii="Helvetica" w:hAnsi="Helvetica" w:cs="Helvetica"/>
+          <w:color w:val="656E7F"/>
+          <w:sz w:val="27"/>
+          <w:szCs w:val="27"/>
+          <w:bdr w:val="none" w:sz="0" w:space="0" w:color="auto" w:frame="1"/>
+          <w:shd w:val="clear" w:color="auto" w:fill="FFFFFF"/>
+        </w:rPr>
+        <w:t>New site from Git</w:t>
+      </w:r>
+      <w:r>
+        <w:rPr>
+          <w:rFonts w:ascii="Helvetica" w:hAnsi="Helvetica" w:cs="Helvetica"/>
+          <w:color w:val="656E7F"/>
+          <w:sz w:val="27"/>
+          <w:szCs w:val="27"/>
+          <w:shd w:val="clear" w:color="auto" w:fill="FFFFFF"/>
+        </w:rPr>
+        <w:t>” , nó sẽ đưa bạn đến 1 giao diện bắt bạn authen với tài khoản github của mình để có thể kéo được repo từ github sang, ngoài ra nó còn hỗ trợ (Gitlab, Bitbucket), ở đây mình sử dụng repo của github</w:t>
+      </w:r>
+      <w:r>
+        <w:rPr>
+          <w:rFonts w:ascii="Helvetica" w:hAnsi="Helvetica" w:cs="Helvetica"/>
+          <w:color w:val="656E7F"/>
+          <w:sz w:val="27"/>
+          <w:szCs w:val="27"/>
+          <w:shd w:val="clear" w:color="auto" w:fill="FFFFFF"/>
+        </w:rPr>
+        <w:t>.</w:t>
+      </w:r>
+    </w:p>
+    <w:p>
+      <w:pPr>
+        <w:rPr>
+          <w:rFonts w:ascii="Helvetica" w:hAnsi="Helvetica" w:cs="Helvetica"/>
+          <w:color w:val="656E7F"/>
+          <w:sz w:val="27"/>
+          <w:szCs w:val="27"/>
+        </w:rPr>
+      </w:pPr>
+      <w:r>
+        <w:rPr>
+          <w:noProof/>
+        </w:rPr>
+        <w:drawing>
+          <wp:inline distT="0" distB="0" distL="0" distR="0" wp14:anchorId="31E66C04" wp14:editId="7DF9CCF0">
+            <wp:extent cx="5580380" cy="3000375"/>
+            <wp:effectExtent l="0" t="0" r="1270" b="9525"/>
+            <wp:docPr id="5" name="Picture 5"/>
+            <wp:cNvGraphicFramePr>
+              <a:graphicFrameLocks xmlns:a="http://schemas.openxmlformats.org/drawingml/2006/main" noChangeAspect="1"/>
+            </wp:cNvGraphicFramePr>
+            <a:graphic xmlns:a="http://schemas.openxmlformats.org/drawingml/2006/main">
+              <a:graphicData uri="http://schemas.openxmlformats.org/drawingml/2006/picture">
+                <pic:pic xmlns:pic="http://schemas.openxmlformats.org/drawingml/2006/picture">
+                  <pic:nvPicPr>
+                    <pic:cNvPr id="1" name=""/>
+                    <pic:cNvPicPr/>
+                  </pic:nvPicPr>
+                  <pic:blipFill>
+                    <a:blip r:embed="rId26"/>
+                    <a:stretch>
+                      <a:fillRect/>
+                    </a:stretch>
+                  </pic:blipFill>
+                  <pic:spPr>
+                    <a:xfrm>
+                      <a:off x="0" y="0"/>
+                      <a:ext cx="5580380" cy="3000375"/>
+                    </a:xfrm>
+                    <a:prstGeom prst="rect">
+                      <a:avLst/>
+                    </a:prstGeom>
+                  </pic:spPr>
+                </pic:pic>
+              </a:graphicData>
+            </a:graphic>
+          </wp:inline>
+        </w:drawing>
+      </w:r>
+      <w:hyperlink r:id="rId27" w:history="1">
+        <w:r>
+          <w:rPr>
+            <w:rFonts w:ascii="inherit" w:hAnsi="inherit" w:cs="Helvetica"/>
+            <w:color w:val="F77E75"/>
+            <w:sz w:val="27"/>
+            <w:szCs w:val="27"/>
+            <w:bdr w:val="none" w:sz="0" w:space="0" w:color="auto" w:frame="1"/>
+          </w:rPr>
+          <w:br/>
+        </w:r>
+      </w:hyperlink>
+    </w:p>
+    <w:p>
+      <w:pPr>
+        <w:pStyle w:val="ListParagraph"/>
+        <w:numPr>
+          <w:ilvl w:val="0"/>
+          <w:numId w:val="16"/>
+        </w:numPr>
+        <w:rPr>
+          <w:shd w:val="clear" w:color="auto" w:fill="FFFFFF"/>
+        </w:rPr>
+      </w:pPr>
+      <w:r>
+        <w:rPr>
+          <w:rFonts w:ascii="Helvetica" w:hAnsi="Helvetica" w:cs="Helvetica"/>
+          <w:color w:val="656E7F"/>
+          <w:sz w:val="27"/>
+          <w:szCs w:val="27"/>
+          <w:shd w:val="clear" w:color="auto" w:fill="FFFFFF"/>
+        </w:rPr>
+        <w:t>Tiếp đến</w:t>
+      </w:r>
+      <w:r>
+        <w:rPr>
+          <w:rFonts w:ascii="Helvetica" w:hAnsi="Helvetica" w:cs="Helvetica"/>
+          <w:color w:val="656E7F"/>
+          <w:sz w:val="27"/>
+          <w:szCs w:val="27"/>
+          <w:shd w:val="clear" w:color="auto" w:fill="FFFFFF"/>
+        </w:rPr>
+        <w:t xml:space="preserve"> search tên project trên github và chọn nó</w:t>
+      </w:r>
+      <w:r>
+        <w:rPr>
+          <w:rFonts w:ascii="Helvetica" w:hAnsi="Helvetica" w:cs="Helvetica"/>
+          <w:color w:val="656E7F"/>
+          <w:sz w:val="27"/>
+          <w:szCs w:val="27"/>
+          <w:shd w:val="clear" w:color="auto" w:fill="FFFFFF"/>
+        </w:rPr>
+        <w:t>.</w:t>
+      </w:r>
+    </w:p>
+    <w:p>
+      <w:pPr>
+        <w:pStyle w:val="ListParagraph"/>
+        <w:rPr>
+          <w:shd w:val="clear" w:color="auto" w:fill="FFFFFF"/>
+        </w:rPr>
+      </w:pPr>
+      <w:r>
+        <w:rPr>
+          <w:noProof/>
+        </w:rPr>
+        <w:lastRenderedPageBreak/>
+        <w:drawing>
+          <wp:inline distT="0" distB="0" distL="0" distR="0" wp14:anchorId="3BB2205B" wp14:editId="6EF8A89B">
+            <wp:extent cx="5580380" cy="3727450"/>
+            <wp:effectExtent l="0" t="0" r="1270" b="6350"/>
+            <wp:docPr id="6" name="Picture 6"/>
+            <wp:cNvGraphicFramePr>
+              <a:graphicFrameLocks xmlns:a="http://schemas.openxmlformats.org/drawingml/2006/main" noChangeAspect="1"/>
+            </wp:cNvGraphicFramePr>
+            <a:graphic xmlns:a="http://schemas.openxmlformats.org/drawingml/2006/main">
+              <a:graphicData uri="http://schemas.openxmlformats.org/drawingml/2006/picture">
+                <pic:pic xmlns:pic="http://schemas.openxmlformats.org/drawingml/2006/picture">
+                  <pic:nvPicPr>
+                    <pic:cNvPr id="1" name=""/>
+                    <pic:cNvPicPr/>
+                  </pic:nvPicPr>
+                  <pic:blipFill>
+                    <a:blip r:embed="rId28"/>
+                    <a:stretch>
+                      <a:fillRect/>
+                    </a:stretch>
+                  </pic:blipFill>
+                  <pic:spPr>
+                    <a:xfrm>
+                      <a:off x="0" y="0"/>
+                      <a:ext cx="5580380" cy="3727450"/>
+                    </a:xfrm>
+                    <a:prstGeom prst="rect">
+                      <a:avLst/>
+                    </a:prstGeom>
+                  </pic:spPr>
+                </pic:pic>
+              </a:graphicData>
+            </a:graphic>
+          </wp:inline>
+        </w:drawing>
+      </w:r>
+    </w:p>
+    <w:p>
+      <w:pPr>
+        <w:shd w:val="clear" w:color="auto" w:fill="FFFFFF"/>
+        <w:overflowPunct/>
+        <w:autoSpaceDE/>
+        <w:autoSpaceDN/>
+        <w:adjustRightInd/>
+        <w:spacing w:after="405"/>
+        <w:rPr>
+          <w:rFonts w:ascii="Helvetica" w:hAnsi="Helvetica" w:cs="Helvetica"/>
+          <w:color w:val="656E7F"/>
+          <w:sz w:val="27"/>
+          <w:szCs w:val="27"/>
+        </w:rPr>
+      </w:pPr>
+      <w:r>
+        <w:rPr>
+          <w:rFonts w:ascii="Helvetica" w:hAnsi="Helvetica" w:cs="Helvetica"/>
+          <w:color w:val="656E7F"/>
+          <w:sz w:val="27"/>
+          <w:szCs w:val="27"/>
+        </w:rPr>
+        <w:t>Ở bước này, bạn cần chú ý 2 dòng</w:t>
+      </w:r>
+    </w:p>
+    <w:p>
+      <w:pPr>
+        <w:shd w:val="clear" w:color="auto" w:fill="FFFFFF"/>
+        <w:overflowPunct/>
+        <w:autoSpaceDE/>
+        <w:autoSpaceDN/>
+        <w:adjustRightInd/>
+        <w:rPr>
+          <w:rFonts w:ascii="Helvetica" w:hAnsi="Helvetica" w:cs="Helvetica"/>
+          <w:color w:val="656E7F"/>
+          <w:sz w:val="27"/>
+          <w:szCs w:val="27"/>
+        </w:rPr>
+      </w:pPr>
+      <w:r>
+        <w:rPr>
+          <w:rFonts w:ascii="inherit" w:hAnsi="inherit" w:cs="Helvetica"/>
+          <w:b/>
+          <w:bCs/>
+          <w:color w:val="656E7F"/>
+          <w:sz w:val="27"/>
+          <w:szCs w:val="27"/>
+          <w:bdr w:val="none" w:sz="0" w:space="0" w:color="auto" w:frame="1"/>
+        </w:rPr>
+        <w:t xml:space="preserve">+ </w:t>
+      </w:r>
+      <w:r>
+        <w:rPr>
+          <w:rFonts w:ascii="inherit" w:hAnsi="inherit" w:cs="Helvetica"/>
+          <w:b/>
+          <w:bCs/>
+          <w:color w:val="656E7F"/>
+          <w:sz w:val="27"/>
+          <w:szCs w:val="27"/>
+          <w:bdr w:val="none" w:sz="0" w:space="0" w:color="auto" w:frame="1"/>
+        </w:rPr>
+        <w:t>Build Command</w:t>
+      </w:r>
+      <w:r>
+        <w:rPr>
+          <w:rFonts w:ascii="Helvetica" w:hAnsi="Helvetica" w:cs="Helvetica"/>
+          <w:color w:val="656E7F"/>
+          <w:sz w:val="27"/>
+          <w:szCs w:val="27"/>
+        </w:rPr>
+        <w:t>: </w:t>
+      </w:r>
+      <w:r>
+        <w:rPr>
+          <w:rFonts w:ascii="Helvetica" w:hAnsi="Helvetica" w:cs="Helvetica"/>
+          <w:color w:val="656E7F"/>
+          <w:sz w:val="27"/>
+          <w:szCs w:val="27"/>
+        </w:rPr>
+        <w:t xml:space="preserve">CI= </w:t>
+      </w:r>
+      <w:r>
+        <w:rPr>
+          <w:rFonts w:ascii="inherit" w:hAnsi="inherit" w:cs="Helvetica"/>
+          <w:i/>
+          <w:iCs/>
+          <w:color w:val="656E7F"/>
+          <w:sz w:val="27"/>
+          <w:szCs w:val="27"/>
+          <w:bdr w:val="none" w:sz="0" w:space="0" w:color="auto" w:frame="1"/>
+        </w:rPr>
+        <w:t>npm run build </w:t>
+      </w:r>
+    </w:p>
+    <w:p>
+      <w:pPr>
+        <w:shd w:val="clear" w:color="auto" w:fill="FFFFFF"/>
+        <w:overflowPunct/>
+        <w:autoSpaceDE/>
+        <w:autoSpaceDN/>
+        <w:adjustRightInd/>
+        <w:rPr>
+          <w:rFonts w:ascii="inherit" w:hAnsi="inherit" w:cs="Helvetica"/>
+          <w:color w:val="656E7F"/>
+          <w:sz w:val="27"/>
+          <w:szCs w:val="27"/>
+        </w:rPr>
+      </w:pPr>
+      <w:r>
+        <w:rPr>
+          <w:rFonts w:ascii="inherit" w:hAnsi="inherit" w:cs="Helvetica"/>
+          <w:color w:val="656E7F"/>
+          <w:sz w:val="27"/>
+          <w:szCs w:val="27"/>
+        </w:rPr>
+        <w:t>-</w:t>
+      </w:r>
+      <w:r>
+        <w:rPr>
+          <w:rFonts w:ascii="inherit" w:hAnsi="inherit" w:cs="Helvetica"/>
+          <w:color w:val="656E7F"/>
+          <w:sz w:val="27"/>
+          <w:szCs w:val="27"/>
+        </w:rPr>
+        <w:t xml:space="preserve">Đây là command sẽ chạy build project </w:t>
+      </w:r>
+      <w:r>
+        <w:rPr>
+          <w:rFonts w:ascii="inherit" w:hAnsi="inherit" w:cs="Helvetica"/>
+          <w:color w:val="656E7F"/>
+          <w:sz w:val="27"/>
+          <w:szCs w:val="27"/>
+        </w:rPr>
+        <w:t>react</w:t>
+      </w:r>
+      <w:r>
+        <w:rPr>
+          <w:rFonts w:ascii="inherit" w:hAnsi="inherit" w:cs="Helvetica"/>
+          <w:color w:val="656E7F"/>
+          <w:sz w:val="27"/>
+          <w:szCs w:val="27"/>
+        </w:rPr>
+        <w:t>js cho bản production, khi bạn bấm deploy site</w:t>
+      </w:r>
+    </w:p>
+    <w:p>
+      <w:pPr>
+        <w:shd w:val="clear" w:color="auto" w:fill="FFFFFF"/>
+        <w:overflowPunct/>
+        <w:autoSpaceDE/>
+        <w:autoSpaceDN/>
+        <w:adjustRightInd/>
+        <w:rPr>
+          <w:rFonts w:ascii="Helvetica" w:hAnsi="Helvetica" w:cs="Helvetica"/>
+          <w:color w:val="656E7F"/>
+          <w:sz w:val="27"/>
+          <w:szCs w:val="27"/>
+        </w:rPr>
+      </w:pPr>
+      <w:r>
+        <w:rPr>
+          <w:rFonts w:ascii="inherit" w:hAnsi="inherit" w:cs="Helvetica"/>
+          <w:b/>
+          <w:bCs/>
+          <w:color w:val="656E7F"/>
+          <w:sz w:val="27"/>
+          <w:szCs w:val="27"/>
+          <w:bdr w:val="none" w:sz="0" w:space="0" w:color="auto" w:frame="1"/>
+        </w:rPr>
+        <w:t xml:space="preserve">+ </w:t>
+      </w:r>
+      <w:r>
+        <w:rPr>
+          <w:rFonts w:ascii="inherit" w:hAnsi="inherit" w:cs="Helvetica"/>
+          <w:b/>
+          <w:bCs/>
+          <w:color w:val="656E7F"/>
+          <w:sz w:val="27"/>
+          <w:szCs w:val="27"/>
+          <w:bdr w:val="none" w:sz="0" w:space="0" w:color="auto" w:frame="1"/>
+        </w:rPr>
+        <w:t>Publish directory</w:t>
+      </w:r>
+      <w:r>
+        <w:rPr>
+          <w:rFonts w:ascii="Helvetica" w:hAnsi="Helvetica" w:cs="Helvetica"/>
+          <w:color w:val="656E7F"/>
+          <w:sz w:val="27"/>
+          <w:szCs w:val="27"/>
+        </w:rPr>
+        <w:t>: thường thì sẽ là thư mục “dist” của bạn, nhưng có 1 số trường hợp khi deploy lên nó sẽ báo “Page not found” vì thế chỗ này bạn có thể để trống và bấm “Deploy site”</w:t>
+      </w:r>
+    </w:p>
+    <w:p>
+      <w:pPr>
+        <w:shd w:val="clear" w:color="auto" w:fill="FFFFFF"/>
+        <w:overflowPunct/>
+        <w:autoSpaceDE/>
+        <w:autoSpaceDN/>
+        <w:adjustRightInd/>
+        <w:rPr>
+          <w:rFonts w:ascii="Helvetica" w:hAnsi="Helvetica" w:cs="Helvetica"/>
+          <w:color w:val="656E7F"/>
+          <w:sz w:val="27"/>
+          <w:szCs w:val="27"/>
+        </w:rPr>
+      </w:pPr>
+    </w:p>
+    <w:p>
+      <w:pPr>
+        <w:rPr>
+          <w:shd w:val="clear" w:color="auto" w:fill="FFFFFF"/>
+        </w:rPr>
+      </w:pPr>
+      <w:r>
+        <w:rPr>
+          <w:shd w:val="clear" w:color="auto" w:fill="FFFFFF"/>
+        </w:rPr>
+        <w:t xml:space="preserve">Tại màng hình teminal trong visual studio code , ta dùng lệnh </w:t>
+      </w:r>
+      <w:r>
+        <w:rPr>
+          <w:color w:val="FF0000"/>
+          <w:shd w:val="clear" w:color="auto" w:fill="FFFFFF"/>
+        </w:rPr>
+        <w:t>: npm run build</w:t>
+      </w:r>
+      <w:r>
+        <w:rPr>
+          <w:shd w:val="clear" w:color="auto" w:fill="FFFFFF"/>
+        </w:rPr>
+        <w:t xml:space="preserve"> và chờ cho đến khi chạy xong lệnh.</w:t>
+      </w:r>
+    </w:p>
+    <w:p>
+      <w:pPr>
+        <w:rPr>
+          <w:shd w:val="clear" w:color="auto" w:fill="FFFFFF"/>
+        </w:rPr>
+      </w:pPr>
+      <w:r>
+        <w:rPr>
+          <w:noProof/>
+        </w:rPr>
+        <w:drawing>
+          <wp:inline distT="0" distB="0" distL="0" distR="0" wp14:anchorId="7CD0FC43" wp14:editId="4C5BEE57">
+            <wp:extent cx="5485130" cy="1174115"/>
+            <wp:effectExtent l="0" t="0" r="1270" b="6985"/>
+            <wp:docPr id="7" name="Picture 7"/>
+            <wp:cNvGraphicFramePr>
+              <a:graphicFrameLocks xmlns:a="http://schemas.openxmlformats.org/drawingml/2006/main" noChangeAspect="1"/>
+            </wp:cNvGraphicFramePr>
+            <a:graphic xmlns:a="http://schemas.openxmlformats.org/drawingml/2006/main">
+              <a:graphicData uri="http://schemas.openxmlformats.org/drawingml/2006/picture">
+                <pic:pic xmlns:pic="http://schemas.openxmlformats.org/drawingml/2006/picture">
+                  <pic:nvPicPr>
+                    <pic:cNvPr id="1" name=""/>
+                    <pic:cNvPicPr/>
+                  </pic:nvPicPr>
+                  <pic:blipFill>
+                    <a:blip r:embed="rId29"/>
+                    <a:stretch>
+                      <a:fillRect/>
+                    </a:stretch>
+                  </pic:blipFill>
+                  <pic:spPr>
+                    <a:xfrm>
+                      <a:off x="0" y="0"/>
+                      <a:ext cx="5485130" cy="1174115"/>
+                    </a:xfrm>
+                    <a:prstGeom prst="rect">
+                      <a:avLst/>
+                    </a:prstGeom>
+                  </pic:spPr>
+                </pic:pic>
+              </a:graphicData>
+            </a:graphic>
+          </wp:inline>
+        </w:drawing>
+      </w:r>
+    </w:p>
+    <w:p>
+      <w:pPr>
+        <w:pStyle w:val="Noidung-Doan"/>
+        <w:numPr>
+          <w:ilvl w:val="0"/>
+          <w:numId w:val="16"/>
+        </w:numPr>
+        <w:rPr>
+          <w:b/>
+        </w:rPr>
+      </w:pPr>
+      <w:r>
+        <w:t>Giờ quay lại netlify và nhấn vào ulr để kiểm tra kết quả ( phần màu đỏ ).</w:t>
+      </w:r>
+    </w:p>
+    <w:p>
+      <w:pPr>
+        <w:pStyle w:val="Noidung-Doan"/>
+        <w:ind w:firstLine="0"/>
+        <w:rPr>
+          <w:b/>
+        </w:rPr>
+      </w:pPr>
+      <w:r>
+        <w:rPr>
+          <w:b/>
+          <w:noProof/>
+        </w:rPr>
+        <w:lastRenderedPageBreak/>
+        <w:drawing>
+          <wp:inline distT="0" distB="0" distL="0" distR="0" wp14:anchorId="345F471C" wp14:editId="6958B5B0">
+            <wp:extent cx="5580380" cy="4075558"/>
+            <wp:effectExtent l="0" t="0" r="1270" b="1270"/>
+            <wp:docPr id="8" name="Picture 8" descr="C:\Users\cuongdoan\Desktop\Untitled.png"/>
+            <wp:cNvGraphicFramePr>
+              <a:graphicFrameLocks xmlns:a="http://schemas.openxmlformats.org/drawingml/2006/main" noChangeAspect="1"/>
+            </wp:cNvGraphicFramePr>
+            <a:graphic xmlns:a="http://schemas.openxmlformats.org/drawingml/2006/main">
+              <a:graphicData uri="http://schemas.openxmlformats.org/drawingml/2006/picture">
+                <pic:pic xmlns:pic="http://schemas.openxmlformats.org/drawingml/2006/picture">
+                  <pic:nvPicPr>
+                    <pic:cNvPr id="0" name="Picture 3" descr="C:\Users\cuongdoan\Desktop\Untitled.png"/>
+                    <pic:cNvPicPr>
+                      <a:picLocks noChangeAspect="1" noChangeArrowheads="1"/>
+                    </pic:cNvPicPr>
+                  </pic:nvPicPr>
+                  <pic:blipFill>
+                    <a:blip r:embed="rId30" cstate="print">
+                      <a:extLst>
+                        <a:ext uri="{28A0092B-C50C-407E-A947-70E740481C1C}">
+                          <a14:useLocalDpi xmlns:a14="http://schemas.microsoft.com/office/drawing/2010/main" val="0"/>
+                        </a:ext>
+                      </a:extLst>
+                    </a:blip>
+                    <a:srcRect/>
+                    <a:stretch>
+                      <a:fillRect/>
+                    </a:stretch>
+                  </pic:blipFill>
+                  <pic:spPr bwMode="auto">
+                    <a:xfrm>
+                      <a:off x="0" y="0"/>
+                      <a:ext cx="5580380" cy="4075558"/>
+                    </a:xfrm>
+                    <a:prstGeom prst="rect">
+                      <a:avLst/>
+                    </a:prstGeom>
+                    <a:noFill/>
+                    <a:ln>
+                      <a:noFill/>
+                    </a:ln>
+                  </pic:spPr>
+                </pic:pic>
+              </a:graphicData>
+            </a:graphic>
+          </wp:inline>
+        </w:drawing>
+      </w:r>
+    </w:p>
+    <w:p>
+      <w:pPr>
+        <w:pStyle w:val="Noidung-Doan"/>
+        <w:ind w:left="750" w:firstLine="0"/>
+        <w:rPr>
+          <w:b/>
+        </w:rPr>
+      </w:pPr>
+    </w:p>
+    <w:p>
+      <w:pPr>
+        <w:pStyle w:val="Noidung-Doan"/>
+        <w:ind w:left="720" w:firstLine="0"/>
         <w:rPr>
           <w:b/>
         </w:rPr>
@@ -3639,10 +5747,10 @@
       </w:pPr>
     </w:p>
     <w:sectPr>
-      <w:headerReference w:type="even" r:id="rId18"/>
-      <w:headerReference w:type="default" r:id="rId19"/>
-      <w:footerReference w:type="default" r:id="rId20"/>
-      <w:footerReference w:type="first" r:id="rId21"/>
+      <w:headerReference w:type="even" r:id="rId31"/>
+      <w:headerReference w:type="default" r:id="rId32"/>
+      <w:footerReference w:type="default" r:id="rId33"/>
+      <w:footerReference w:type="first" r:id="rId34"/>
       <w:pgSz w:w="11907" w:h="16840" w:code="9"/>
       <w:pgMar w:top="1418" w:right="1134" w:bottom="1418" w:left="1985" w:header="864" w:footer="720" w:gutter="0"/>
       <w:pgNumType w:start="1"/>
@@ -3726,7 +5834,7 @@
 </file>
 
 <file path=word/endnotes.xml><?xml version="1.0" encoding="utf-8"?>
-<w:endnotes xmlns:wpc="http://schemas.microsoft.com/office/word/2010/wordprocessingCanvas" xmlns:cx="http://schemas.microsoft.com/office/drawing/2014/chartex" xmlns:cx1="http://schemas.microsoft.com/office/drawing/2015/9/8/chartex" xmlns:cx2="http://schemas.microsoft.com/office/drawing/2015/10/21/chartex" xmlns:cx3="http://schemas.microsoft.com/office/drawing/2016/5/9/chartex" xmlns:cx4="http://schemas.microsoft.com/office/drawing/2016/5/10/chartex" xmlns:cx5="http://schemas.microsoft.com/office/drawing/2016/5/11/chartex" xmlns:cx6="http://schemas.microsoft.com/office/drawing/2016/5/12/chartex" xmlns:cx7="http://schemas.microsoft.com/office/drawing/2016/5/13/chartex" xmlns:cx8="http://schemas.microsoft.com/office/drawing/2016/5/14/chartex" xmlns:mc="http://schemas.openxmlformats.org/markup-compatibility/2006" xmlns:aink="http://schemas.microsoft.com/office/drawing/2016/ink" xmlns:am3d="http://schemas.microsoft.com/office/drawing/2017/model3d" xmlns:o="urn:schemas-microsoft-com:office:office" xmlns:r="http://schemas.openxmlformats.org/officeDocument/2006/relationships" xmlns:m="http://schemas.openxmlformats.org/officeDocument/2006/math" xmlns:v="urn:schemas-microsoft-com:vml" xmlns:wp14="http://schemas.microsoft.com/office/word/2010/wordprocessingDrawing" xmlns:wp="http://schemas.openxmlformats.org/drawingml/2006/wordprocessingDrawing" xmlns:w10="urn:schemas-microsoft-com:office:word" xmlns:w="http://schemas.openxmlformats.org/wordprocessingml/2006/main" xmlns:w14="http://schemas.microsoft.com/office/word/2010/wordml" xmlns:w15="http://schemas.microsoft.com/office/word/2012/wordml" xmlns:w16cex="http://schemas.microsoft.com/office/word/2018/wordml/cex" xmlns:w16cid="http://schemas.microsoft.com/office/word/2016/wordml/cid" xmlns:w16="http://schemas.microsoft.com/office/word/2018/wordml" xmlns:w16se="http://schemas.microsoft.com/office/word/2015/wordml/symex" xmlns:wpg="http://schemas.microsoft.com/office/word/2010/wordprocessingGroup" xmlns:wpi="http://schemas.microsoft.com/office/word/2010/wordprocessingInk" xmlns:wne="http://schemas.microsoft.com/office/word/2006/wordml" xmlns:wps="http://schemas.microsoft.com/office/word/2010/wordprocessingShape" mc:Ignorable="w14 w15 w16se w16cid w16 w16cex wp14">
+<w:endnotes xmlns:wpc="http://schemas.microsoft.com/office/word/2010/wordprocessingCanvas" xmlns:cx="http://schemas.microsoft.com/office/drawing/2014/chartex" xmlns:mc="http://schemas.openxmlformats.org/markup-compatibility/2006" xmlns:o="urn:schemas-microsoft-com:office:office" xmlns:r="http://schemas.openxmlformats.org/officeDocument/2006/relationships" xmlns:m="http://schemas.openxmlformats.org/officeDocument/2006/math" xmlns:v="urn:schemas-microsoft-com:vml" xmlns:wp14="http://schemas.microsoft.com/office/word/2010/wordprocessingDrawing" xmlns:wp="http://schemas.openxmlformats.org/drawingml/2006/wordprocessingDrawing" xmlns:w10="urn:schemas-microsoft-com:office:word" xmlns:w="http://schemas.openxmlformats.org/wordprocessingml/2006/main" xmlns:w14="http://schemas.microsoft.com/office/word/2010/wordml" xmlns:w15="http://schemas.microsoft.com/office/word/2012/wordml" xmlns:w16se="http://schemas.microsoft.com/office/word/2015/wordml/symex" xmlns:wpg="http://schemas.microsoft.com/office/word/2010/wordprocessingGroup" xmlns:wpi="http://schemas.microsoft.com/office/word/2010/wordprocessingInk" xmlns:wne="http://schemas.microsoft.com/office/word/2006/wordml" xmlns:wps="http://schemas.microsoft.com/office/word/2010/wordprocessingShape" mc:Ignorable="w14 w15 w16se wp14">
   <w:endnote w:type="separator" w:id="-1">
     <w:p>
       <w:r>
@@ -3749,7 +5857,7 @@
 </file>
 
 <file path=word/footer1.xml><?xml version="1.0" encoding="utf-8"?>
-<w:ftr xmlns:wpc="http://schemas.microsoft.com/office/word/2010/wordprocessingCanvas" xmlns:cx="http://schemas.microsoft.com/office/drawing/2014/chartex" xmlns:cx1="http://schemas.microsoft.com/office/drawing/2015/9/8/chartex" xmlns:cx2="http://schemas.microsoft.com/office/drawing/2015/10/21/chartex" xmlns:cx3="http://schemas.microsoft.com/office/drawing/2016/5/9/chartex" xmlns:cx4="http://schemas.microsoft.com/office/drawing/2016/5/10/chartex" xmlns:cx5="http://schemas.microsoft.com/office/drawing/2016/5/11/chartex" xmlns:cx6="http://schemas.microsoft.com/office/drawing/2016/5/12/chartex" xmlns:cx7="http://schemas.microsoft.com/office/drawing/2016/5/13/chartex" xmlns:cx8="http://schemas.microsoft.com/office/drawing/2016/5/14/chartex" xmlns:mc="http://schemas.openxmlformats.org/markup-compatibility/2006" xmlns:aink="http://schemas.microsoft.com/office/drawing/2016/ink" xmlns:am3d="http://schemas.microsoft.com/office/drawing/2017/model3d" xmlns:o="urn:schemas-microsoft-com:office:office" xmlns:r="http://schemas.openxmlformats.org/officeDocument/2006/relationships" xmlns:m="http://schemas.openxmlformats.org/officeDocument/2006/math" xmlns:v="urn:schemas-microsoft-com:vml" xmlns:wp14="http://schemas.microsoft.com/office/word/2010/wordprocessingDrawing" xmlns:wp="http://schemas.openxmlformats.org/drawingml/2006/wordprocessingDrawing" xmlns:w10="urn:schemas-microsoft-com:office:word" xmlns:w="http://schemas.openxmlformats.org/wordprocessingml/2006/main" xmlns:w14="http://schemas.microsoft.com/office/word/2010/wordml" xmlns:w15="http://schemas.microsoft.com/office/word/2012/wordml" xmlns:w16cex="http://schemas.microsoft.com/office/word/2018/wordml/cex" xmlns:w16cid="http://schemas.microsoft.com/office/word/2016/wordml/cid" xmlns:w16="http://schemas.microsoft.com/office/word/2018/wordml" xmlns:w16se="http://schemas.microsoft.com/office/word/2015/wordml/symex" xmlns:wpg="http://schemas.microsoft.com/office/word/2010/wordprocessingGroup" xmlns:wpi="http://schemas.microsoft.com/office/word/2010/wordprocessingInk" xmlns:wne="http://schemas.microsoft.com/office/word/2006/wordml" xmlns:wps="http://schemas.microsoft.com/office/word/2010/wordprocessingShape" mc:Ignorable="w14 w15 w16se w16cid w16 w16cex wp14">
+<w:ftr xmlns:wpc="http://schemas.microsoft.com/office/word/2010/wordprocessingCanvas" xmlns:cx="http://schemas.microsoft.com/office/drawing/2014/chartex" xmlns:mc="http://schemas.openxmlformats.org/markup-compatibility/2006" xmlns:o="urn:schemas-microsoft-com:office:office" xmlns:r="http://schemas.openxmlformats.org/officeDocument/2006/relationships" xmlns:m="http://schemas.openxmlformats.org/officeDocument/2006/math" xmlns:v="urn:schemas-microsoft-com:vml" xmlns:wp14="http://schemas.microsoft.com/office/word/2010/wordprocessingDrawing" xmlns:wp="http://schemas.openxmlformats.org/drawingml/2006/wordprocessingDrawing" xmlns:w10="urn:schemas-microsoft-com:office:word" xmlns:w="http://schemas.openxmlformats.org/wordprocessingml/2006/main" xmlns:w14="http://schemas.microsoft.com/office/word/2010/wordml" xmlns:w15="http://schemas.microsoft.com/office/word/2012/wordml" xmlns:w16se="http://schemas.microsoft.com/office/word/2015/wordml/symex" xmlns:wpg="http://schemas.microsoft.com/office/word/2010/wordprocessingGroup" xmlns:wpi="http://schemas.microsoft.com/office/word/2010/wordprocessingInk" xmlns:wne="http://schemas.microsoft.com/office/word/2006/wordml" xmlns:wps="http://schemas.microsoft.com/office/word/2010/wordprocessingShape" mc:Ignorable="w14 w15 w16se wp14">
   <w:p>
     <w:pPr>
       <w:pStyle w:val="Footer"/>
@@ -3779,7 +5887,7 @@
         <w:i/>
         <w:noProof/>
       </w:rPr>
-      <w:t>ii</w:t>
+      <w:t>iii</w:t>
     </w:r>
     <w:r>
       <w:rPr>
@@ -3797,7 +5905,7 @@
 </file>
 
 <file path=word/footer2.xml><?xml version="1.0" encoding="utf-8"?>
-<w:ftr xmlns:wpc="http://schemas.microsoft.com/office/word/2010/wordprocessingCanvas" xmlns:cx="http://schemas.microsoft.com/office/drawing/2014/chartex" xmlns:cx1="http://schemas.microsoft.com/office/drawing/2015/9/8/chartex" xmlns:cx2="http://schemas.microsoft.com/office/drawing/2015/10/21/chartex" xmlns:cx3="http://schemas.microsoft.com/office/drawing/2016/5/9/chartex" xmlns:cx4="http://schemas.microsoft.com/office/drawing/2016/5/10/chartex" xmlns:cx5="http://schemas.microsoft.com/office/drawing/2016/5/11/chartex" xmlns:cx6="http://schemas.microsoft.com/office/drawing/2016/5/12/chartex" xmlns:cx7="http://schemas.microsoft.com/office/drawing/2016/5/13/chartex" xmlns:cx8="http://schemas.microsoft.com/office/drawing/2016/5/14/chartex" xmlns:mc="http://schemas.openxmlformats.org/markup-compatibility/2006" xmlns:aink="http://schemas.microsoft.com/office/drawing/2016/ink" xmlns:am3d="http://schemas.microsoft.com/office/drawing/2017/model3d" xmlns:o="urn:schemas-microsoft-com:office:office" xmlns:r="http://schemas.openxmlformats.org/officeDocument/2006/relationships" xmlns:m="http://schemas.openxmlformats.org/officeDocument/2006/math" xmlns:v="urn:schemas-microsoft-com:vml" xmlns:wp14="http://schemas.microsoft.com/office/word/2010/wordprocessingDrawing" xmlns:wp="http://schemas.openxmlformats.org/drawingml/2006/wordprocessingDrawing" xmlns:w10="urn:schemas-microsoft-com:office:word" xmlns:w="http://schemas.openxmlformats.org/wordprocessingml/2006/main" xmlns:w14="http://schemas.microsoft.com/office/word/2010/wordml" xmlns:w15="http://schemas.microsoft.com/office/word/2012/wordml" xmlns:w16cex="http://schemas.microsoft.com/office/word/2018/wordml/cex" xmlns:w16cid="http://schemas.microsoft.com/office/word/2016/wordml/cid" xmlns:w16="http://schemas.microsoft.com/office/word/2018/wordml" xmlns:w16se="http://schemas.microsoft.com/office/word/2015/wordml/symex" xmlns:wpg="http://schemas.microsoft.com/office/word/2010/wordprocessingGroup" xmlns:wpi="http://schemas.microsoft.com/office/word/2010/wordprocessingInk" xmlns:wne="http://schemas.microsoft.com/office/word/2006/wordml" xmlns:wps="http://schemas.microsoft.com/office/word/2010/wordprocessingShape" mc:Ignorable="w14 w15 w16se w16cid w16 w16cex wp14">
+<w:ftr xmlns:wpc="http://schemas.microsoft.com/office/word/2010/wordprocessingCanvas" xmlns:cx="http://schemas.microsoft.com/office/drawing/2014/chartex" xmlns:mc="http://schemas.openxmlformats.org/markup-compatibility/2006" xmlns:o="urn:schemas-microsoft-com:office:office" xmlns:r="http://schemas.openxmlformats.org/officeDocument/2006/relationships" xmlns:m="http://schemas.openxmlformats.org/officeDocument/2006/math" xmlns:v="urn:schemas-microsoft-com:vml" xmlns:wp14="http://schemas.microsoft.com/office/word/2010/wordprocessingDrawing" xmlns:wp="http://schemas.openxmlformats.org/drawingml/2006/wordprocessingDrawing" xmlns:w10="urn:schemas-microsoft-com:office:word" xmlns:w="http://schemas.openxmlformats.org/wordprocessingml/2006/main" xmlns:w14="http://schemas.microsoft.com/office/word/2010/wordml" xmlns:w15="http://schemas.microsoft.com/office/word/2012/wordml" xmlns:w16se="http://schemas.microsoft.com/office/word/2015/wordml/symex" xmlns:wpg="http://schemas.microsoft.com/office/word/2010/wordprocessingGroup" xmlns:wpi="http://schemas.microsoft.com/office/word/2010/wordprocessingInk" xmlns:wne="http://schemas.microsoft.com/office/word/2006/wordml" xmlns:wps="http://schemas.microsoft.com/office/word/2010/wordprocessingShape" mc:Ignorable="w14 w15 w16se wp14">
   <w:p>
     <w:pPr>
       <w:pStyle w:val="Footer"/>
@@ -3813,7 +5921,7 @@
 </file>
 
 <file path=word/footer3.xml><?xml version="1.0" encoding="utf-8"?>
-<w:ftr xmlns:wpc="http://schemas.microsoft.com/office/word/2010/wordprocessingCanvas" xmlns:cx="http://schemas.microsoft.com/office/drawing/2014/chartex" xmlns:cx1="http://schemas.microsoft.com/office/drawing/2015/9/8/chartex" xmlns:cx2="http://schemas.microsoft.com/office/drawing/2015/10/21/chartex" xmlns:cx3="http://schemas.microsoft.com/office/drawing/2016/5/9/chartex" xmlns:cx4="http://schemas.microsoft.com/office/drawing/2016/5/10/chartex" xmlns:cx5="http://schemas.microsoft.com/office/drawing/2016/5/11/chartex" xmlns:cx6="http://schemas.microsoft.com/office/drawing/2016/5/12/chartex" xmlns:cx7="http://schemas.microsoft.com/office/drawing/2016/5/13/chartex" xmlns:cx8="http://schemas.microsoft.com/office/drawing/2016/5/14/chartex" xmlns:mc="http://schemas.openxmlformats.org/markup-compatibility/2006" xmlns:aink="http://schemas.microsoft.com/office/drawing/2016/ink" xmlns:am3d="http://schemas.microsoft.com/office/drawing/2017/model3d" xmlns:o="urn:schemas-microsoft-com:office:office" xmlns:r="http://schemas.openxmlformats.org/officeDocument/2006/relationships" xmlns:m="http://schemas.openxmlformats.org/officeDocument/2006/math" xmlns:v="urn:schemas-microsoft-com:vml" xmlns:wp14="http://schemas.microsoft.com/office/word/2010/wordprocessingDrawing" xmlns:wp="http://schemas.openxmlformats.org/drawingml/2006/wordprocessingDrawing" xmlns:w10="urn:schemas-microsoft-com:office:word" xmlns:w="http://schemas.openxmlformats.org/wordprocessingml/2006/main" xmlns:w14="http://schemas.microsoft.com/office/word/2010/wordml" xmlns:w15="http://schemas.microsoft.com/office/word/2012/wordml" xmlns:w16cex="http://schemas.microsoft.com/office/word/2018/wordml/cex" xmlns:w16cid="http://schemas.microsoft.com/office/word/2016/wordml/cid" xmlns:w16="http://schemas.microsoft.com/office/word/2018/wordml" xmlns:w16se="http://schemas.microsoft.com/office/word/2015/wordml/symex" xmlns:wpg="http://schemas.microsoft.com/office/word/2010/wordprocessingGroup" xmlns:wpi="http://schemas.microsoft.com/office/word/2010/wordprocessingInk" xmlns:wne="http://schemas.microsoft.com/office/word/2006/wordml" xmlns:wps="http://schemas.microsoft.com/office/word/2010/wordprocessingShape" mc:Ignorable="w14 w15 w16se w16cid w16 w16cex wp14">
+<w:ftr xmlns:wpc="http://schemas.microsoft.com/office/word/2010/wordprocessingCanvas" xmlns:cx="http://schemas.microsoft.com/office/drawing/2014/chartex" xmlns:mc="http://schemas.openxmlformats.org/markup-compatibility/2006" xmlns:o="urn:schemas-microsoft-com:office:office" xmlns:r="http://schemas.openxmlformats.org/officeDocument/2006/relationships" xmlns:m="http://schemas.openxmlformats.org/officeDocument/2006/math" xmlns:v="urn:schemas-microsoft-com:vml" xmlns:wp14="http://schemas.microsoft.com/office/word/2010/wordprocessingDrawing" xmlns:wp="http://schemas.openxmlformats.org/drawingml/2006/wordprocessingDrawing" xmlns:w10="urn:schemas-microsoft-com:office:word" xmlns:w="http://schemas.openxmlformats.org/wordprocessingml/2006/main" xmlns:w14="http://schemas.microsoft.com/office/word/2010/wordml" xmlns:w15="http://schemas.microsoft.com/office/word/2012/wordml" xmlns:w16se="http://schemas.microsoft.com/office/word/2015/wordml/symex" xmlns:wpg="http://schemas.microsoft.com/office/word/2010/wordprocessingGroup" xmlns:wpi="http://schemas.microsoft.com/office/word/2010/wordprocessingInk" xmlns:wne="http://schemas.microsoft.com/office/word/2006/wordml" xmlns:wps="http://schemas.microsoft.com/office/word/2010/wordprocessingShape" mc:Ignorable="w14 w15 w16se wp14">
   <w:p>
     <w:pPr>
       <w:pStyle w:val="Footer"/>
@@ -3858,7 +5966,7 @@
 </file>
 
 <file path=word/footer4.xml><?xml version="1.0" encoding="utf-8"?>
-<w:ftr xmlns:wpc="http://schemas.microsoft.com/office/word/2010/wordprocessingCanvas" xmlns:cx="http://schemas.microsoft.com/office/drawing/2014/chartex" xmlns:cx1="http://schemas.microsoft.com/office/drawing/2015/9/8/chartex" xmlns:cx2="http://schemas.microsoft.com/office/drawing/2015/10/21/chartex" xmlns:cx3="http://schemas.microsoft.com/office/drawing/2016/5/9/chartex" xmlns:cx4="http://schemas.microsoft.com/office/drawing/2016/5/10/chartex" xmlns:cx5="http://schemas.microsoft.com/office/drawing/2016/5/11/chartex" xmlns:cx6="http://schemas.microsoft.com/office/drawing/2016/5/12/chartex" xmlns:cx7="http://schemas.microsoft.com/office/drawing/2016/5/13/chartex" xmlns:cx8="http://schemas.microsoft.com/office/drawing/2016/5/14/chartex" xmlns:mc="http://schemas.openxmlformats.org/markup-compatibility/2006" xmlns:aink="http://schemas.microsoft.com/office/drawing/2016/ink" xmlns:am3d="http://schemas.microsoft.com/office/drawing/2017/model3d" xmlns:o="urn:schemas-microsoft-com:office:office" xmlns:r="http://schemas.openxmlformats.org/officeDocument/2006/relationships" xmlns:m="http://schemas.openxmlformats.org/officeDocument/2006/math" xmlns:v="urn:schemas-microsoft-com:vml" xmlns:wp14="http://schemas.microsoft.com/office/word/2010/wordprocessingDrawing" xmlns:wp="http://schemas.openxmlformats.org/drawingml/2006/wordprocessingDrawing" xmlns:w10="urn:schemas-microsoft-com:office:word" xmlns:w="http://schemas.openxmlformats.org/wordprocessingml/2006/main" xmlns:w14="http://schemas.microsoft.com/office/word/2010/wordml" xmlns:w15="http://schemas.microsoft.com/office/word/2012/wordml" xmlns:w16cex="http://schemas.microsoft.com/office/word/2018/wordml/cex" xmlns:w16cid="http://schemas.microsoft.com/office/word/2016/wordml/cid" xmlns:w16="http://schemas.microsoft.com/office/word/2018/wordml" xmlns:w16se="http://schemas.microsoft.com/office/word/2015/wordml/symex" xmlns:wpg="http://schemas.microsoft.com/office/word/2010/wordprocessingGroup" xmlns:wpi="http://schemas.microsoft.com/office/word/2010/wordprocessingInk" xmlns:wne="http://schemas.microsoft.com/office/word/2006/wordml" xmlns:wps="http://schemas.microsoft.com/office/word/2010/wordprocessingShape" mc:Ignorable="w14 w15 w16se w16cid w16 w16cex wp14">
+<w:ftr xmlns:wpc="http://schemas.microsoft.com/office/word/2010/wordprocessingCanvas" xmlns:cx="http://schemas.microsoft.com/office/drawing/2014/chartex" xmlns:mc="http://schemas.openxmlformats.org/markup-compatibility/2006" xmlns:o="urn:schemas-microsoft-com:office:office" xmlns:r="http://schemas.openxmlformats.org/officeDocument/2006/relationships" xmlns:m="http://schemas.openxmlformats.org/officeDocument/2006/math" xmlns:v="urn:schemas-microsoft-com:vml" xmlns:wp14="http://schemas.microsoft.com/office/word/2010/wordprocessingDrawing" xmlns:wp="http://schemas.openxmlformats.org/drawingml/2006/wordprocessingDrawing" xmlns:w10="urn:schemas-microsoft-com:office:word" xmlns:w="http://schemas.openxmlformats.org/wordprocessingml/2006/main" xmlns:w14="http://schemas.microsoft.com/office/word/2010/wordml" xmlns:w15="http://schemas.microsoft.com/office/word/2012/wordml" xmlns:w16se="http://schemas.microsoft.com/office/word/2015/wordml/symex" xmlns:wpg="http://schemas.microsoft.com/office/word/2010/wordprocessingGroup" xmlns:wpi="http://schemas.microsoft.com/office/word/2010/wordprocessingInk" xmlns:wne="http://schemas.microsoft.com/office/word/2006/wordml" xmlns:wps="http://schemas.microsoft.com/office/word/2010/wordprocessingShape" mc:Ignorable="w14 w15 w16se wp14">
   <w:p>
     <w:pPr>
       <w:pStyle w:val="Footer"/>
@@ -3880,7 +5988,7 @@
       <w:rPr>
         <w:noProof/>
       </w:rPr>
-      <w:t>8</w:t>
+      <w:t>11</w:t>
     </w:r>
     <w:r>
       <w:rPr>
@@ -3894,7 +6002,7 @@
 </file>
 
 <file path=word/footer5.xml><?xml version="1.0" encoding="utf-8"?>
-<w:ftr xmlns:wpc="http://schemas.microsoft.com/office/word/2010/wordprocessingCanvas" xmlns:cx="http://schemas.microsoft.com/office/drawing/2014/chartex" xmlns:cx1="http://schemas.microsoft.com/office/drawing/2015/9/8/chartex" xmlns:cx2="http://schemas.microsoft.com/office/drawing/2015/10/21/chartex" xmlns:cx3="http://schemas.microsoft.com/office/drawing/2016/5/9/chartex" xmlns:cx4="http://schemas.microsoft.com/office/drawing/2016/5/10/chartex" xmlns:cx5="http://schemas.microsoft.com/office/drawing/2016/5/11/chartex" xmlns:cx6="http://schemas.microsoft.com/office/drawing/2016/5/12/chartex" xmlns:cx7="http://schemas.microsoft.com/office/drawing/2016/5/13/chartex" xmlns:cx8="http://schemas.microsoft.com/office/drawing/2016/5/14/chartex" xmlns:mc="http://schemas.openxmlformats.org/markup-compatibility/2006" xmlns:aink="http://schemas.microsoft.com/office/drawing/2016/ink" xmlns:am3d="http://schemas.microsoft.com/office/drawing/2017/model3d" xmlns:o="urn:schemas-microsoft-com:office:office" xmlns:r="http://schemas.openxmlformats.org/officeDocument/2006/relationships" xmlns:m="http://schemas.openxmlformats.org/officeDocument/2006/math" xmlns:v="urn:schemas-microsoft-com:vml" xmlns:wp14="http://schemas.microsoft.com/office/word/2010/wordprocessingDrawing" xmlns:wp="http://schemas.openxmlformats.org/drawingml/2006/wordprocessingDrawing" xmlns:w10="urn:schemas-microsoft-com:office:word" xmlns:w="http://schemas.openxmlformats.org/wordprocessingml/2006/main" xmlns:w14="http://schemas.microsoft.com/office/word/2010/wordml" xmlns:w15="http://schemas.microsoft.com/office/word/2012/wordml" xmlns:w16cex="http://schemas.microsoft.com/office/word/2018/wordml/cex" xmlns:w16cid="http://schemas.microsoft.com/office/word/2016/wordml/cid" xmlns:w16="http://schemas.microsoft.com/office/word/2018/wordml" xmlns:w16se="http://schemas.microsoft.com/office/word/2015/wordml/symex" xmlns:wpg="http://schemas.microsoft.com/office/word/2010/wordprocessingGroup" xmlns:wpi="http://schemas.microsoft.com/office/word/2010/wordprocessingInk" xmlns:wne="http://schemas.microsoft.com/office/word/2006/wordml" xmlns:wps="http://schemas.microsoft.com/office/word/2010/wordprocessingShape" mc:Ignorable="w14 w15 w16se w16cid w16 w16cex wp14">
+<w:ftr xmlns:wpc="http://schemas.microsoft.com/office/word/2010/wordprocessingCanvas" xmlns:cx="http://schemas.microsoft.com/office/drawing/2014/chartex" xmlns:mc="http://schemas.openxmlformats.org/markup-compatibility/2006" xmlns:o="urn:schemas-microsoft-com:office:office" xmlns:r="http://schemas.openxmlformats.org/officeDocument/2006/relationships" xmlns:m="http://schemas.openxmlformats.org/officeDocument/2006/math" xmlns:v="urn:schemas-microsoft-com:vml" xmlns:wp14="http://schemas.microsoft.com/office/word/2010/wordprocessingDrawing" xmlns:wp="http://schemas.openxmlformats.org/drawingml/2006/wordprocessingDrawing" xmlns:w10="urn:schemas-microsoft-com:office:word" xmlns:w="http://schemas.openxmlformats.org/wordprocessingml/2006/main" xmlns:w14="http://schemas.microsoft.com/office/word/2010/wordml" xmlns:w15="http://schemas.microsoft.com/office/word/2012/wordml" xmlns:w16se="http://schemas.microsoft.com/office/word/2015/wordml/symex" xmlns:wpg="http://schemas.microsoft.com/office/word/2010/wordprocessingGroup" xmlns:wpi="http://schemas.microsoft.com/office/word/2010/wordprocessingInk" xmlns:wne="http://schemas.microsoft.com/office/word/2006/wordml" xmlns:wps="http://schemas.microsoft.com/office/word/2010/wordprocessingShape" mc:Ignorable="w14 w15 w16se wp14">
   <w:p>
     <w:pPr>
       <w:pStyle w:val="Footer"/>
@@ -3927,7 +6035,7 @@
 </file>
 
 <file path=word/footnotes.xml><?xml version="1.0" encoding="utf-8"?>
-<w:footnotes xmlns:wpc="http://schemas.microsoft.com/office/word/2010/wordprocessingCanvas" xmlns:cx="http://schemas.microsoft.com/office/drawing/2014/chartex" xmlns:cx1="http://schemas.microsoft.com/office/drawing/2015/9/8/chartex" xmlns:cx2="http://schemas.microsoft.com/office/drawing/2015/10/21/chartex" xmlns:cx3="http://schemas.microsoft.com/office/drawing/2016/5/9/chartex" xmlns:cx4="http://schemas.microsoft.com/office/drawing/2016/5/10/chartex" xmlns:cx5="http://schemas.microsoft.com/office/drawing/2016/5/11/chartex" xmlns:cx6="http://schemas.microsoft.com/office/drawing/2016/5/12/chartex" xmlns:cx7="http://schemas.microsoft.com/office/drawing/2016/5/13/chartex" xmlns:cx8="http://schemas.microsoft.com/office/drawing/2016/5/14/chartex" xmlns:mc="http://schemas.openxmlformats.org/markup-compatibility/2006" xmlns:aink="http://schemas.microsoft.com/office/drawing/2016/ink" xmlns:am3d="http://schemas.microsoft.com/office/drawing/2017/model3d" xmlns:o="urn:schemas-microsoft-com:office:office" xmlns:r="http://schemas.openxmlformats.org/officeDocument/2006/relationships" xmlns:m="http://schemas.openxmlformats.org/officeDocument/2006/math" xmlns:v="urn:schemas-microsoft-com:vml" xmlns:wp14="http://schemas.microsoft.com/office/word/2010/wordprocessingDrawing" xmlns:wp="http://schemas.openxmlformats.org/drawingml/2006/wordprocessingDrawing" xmlns:w10="urn:schemas-microsoft-com:office:word" xmlns:w="http://schemas.openxmlformats.org/wordprocessingml/2006/main" xmlns:w14="http://schemas.microsoft.com/office/word/2010/wordml" xmlns:w15="http://schemas.microsoft.com/office/word/2012/wordml" xmlns:w16cex="http://schemas.microsoft.com/office/word/2018/wordml/cex" xmlns:w16cid="http://schemas.microsoft.com/office/word/2016/wordml/cid" xmlns:w16="http://schemas.microsoft.com/office/word/2018/wordml" xmlns:w16se="http://schemas.microsoft.com/office/word/2015/wordml/symex" xmlns:wpg="http://schemas.microsoft.com/office/word/2010/wordprocessingGroup" xmlns:wpi="http://schemas.microsoft.com/office/word/2010/wordprocessingInk" xmlns:wne="http://schemas.microsoft.com/office/word/2006/wordml" xmlns:wps="http://schemas.microsoft.com/office/word/2010/wordprocessingShape" mc:Ignorable="w14 w15 w16se w16cid w16 w16cex wp14">
+<w:footnotes xmlns:wpc="http://schemas.microsoft.com/office/word/2010/wordprocessingCanvas" xmlns:cx="http://schemas.microsoft.com/office/drawing/2014/chartex" xmlns:mc="http://schemas.openxmlformats.org/markup-compatibility/2006" xmlns:o="urn:schemas-microsoft-com:office:office" xmlns:r="http://schemas.openxmlformats.org/officeDocument/2006/relationships" xmlns:m="http://schemas.openxmlformats.org/officeDocument/2006/math" xmlns:v="urn:schemas-microsoft-com:vml" xmlns:wp14="http://schemas.microsoft.com/office/word/2010/wordprocessingDrawing" xmlns:wp="http://schemas.openxmlformats.org/drawingml/2006/wordprocessingDrawing" xmlns:w10="urn:schemas-microsoft-com:office:word" xmlns:w="http://schemas.openxmlformats.org/wordprocessingml/2006/main" xmlns:w14="http://schemas.microsoft.com/office/word/2010/wordml" xmlns:w15="http://schemas.microsoft.com/office/word/2012/wordml" xmlns:w16se="http://schemas.microsoft.com/office/word/2015/wordml/symex" xmlns:wpg="http://schemas.microsoft.com/office/word/2010/wordprocessingGroup" xmlns:wpi="http://schemas.microsoft.com/office/word/2010/wordprocessingInk" xmlns:wne="http://schemas.microsoft.com/office/word/2006/wordml" xmlns:wps="http://schemas.microsoft.com/office/word/2010/wordprocessingShape" mc:Ignorable="w14 w15 w16se wp14">
   <w:footnote w:type="separator" w:id="-1">
     <w:p>
       <w:r>
@@ -3950,13 +6058,13 @@
 </file>
 
 <file path=word/header1.xml><?xml version="1.0" encoding="utf-8"?>
-<w:hdr xmlns:wpc="http://schemas.microsoft.com/office/word/2010/wordprocessingCanvas" xmlns:cx="http://schemas.microsoft.com/office/drawing/2014/chartex" xmlns:cx1="http://schemas.microsoft.com/office/drawing/2015/9/8/chartex" xmlns:cx2="http://schemas.microsoft.com/office/drawing/2015/10/21/chartex" xmlns:cx3="http://schemas.microsoft.com/office/drawing/2016/5/9/chartex" xmlns:cx4="http://schemas.microsoft.com/office/drawing/2016/5/10/chartex" xmlns:cx5="http://schemas.microsoft.com/office/drawing/2016/5/11/chartex" xmlns:cx6="http://schemas.microsoft.com/office/drawing/2016/5/12/chartex" xmlns:cx7="http://schemas.microsoft.com/office/drawing/2016/5/13/chartex" xmlns:cx8="http://schemas.microsoft.com/office/drawing/2016/5/14/chartex" xmlns:mc="http://schemas.openxmlformats.org/markup-compatibility/2006" xmlns:aink="http://schemas.microsoft.com/office/drawing/2016/ink" xmlns:am3d="http://schemas.microsoft.com/office/drawing/2017/model3d" xmlns:o="urn:schemas-microsoft-com:office:office" xmlns:r="http://schemas.openxmlformats.org/officeDocument/2006/relationships" xmlns:m="http://schemas.openxmlformats.org/officeDocument/2006/math" xmlns:v="urn:schemas-microsoft-com:vml" xmlns:wp14="http://schemas.microsoft.com/office/word/2010/wordprocessingDrawing" xmlns:wp="http://schemas.openxmlformats.org/drawingml/2006/wordprocessingDrawing" xmlns:w10="urn:schemas-microsoft-com:office:word" xmlns:w="http://schemas.openxmlformats.org/wordprocessingml/2006/main" xmlns:w14="http://schemas.microsoft.com/office/word/2010/wordml" xmlns:w15="http://schemas.microsoft.com/office/word/2012/wordml" xmlns:w16cex="http://schemas.microsoft.com/office/word/2018/wordml/cex" xmlns:w16cid="http://schemas.microsoft.com/office/word/2016/wordml/cid" xmlns:w16="http://schemas.microsoft.com/office/word/2018/wordml" xmlns:w16se="http://schemas.microsoft.com/office/word/2015/wordml/symex" xmlns:wpg="http://schemas.microsoft.com/office/word/2010/wordprocessingGroup" xmlns:wpi="http://schemas.microsoft.com/office/word/2010/wordprocessingInk" xmlns:wne="http://schemas.microsoft.com/office/word/2006/wordml" xmlns:wps="http://schemas.microsoft.com/office/word/2010/wordprocessingShape" mc:Ignorable="w14 w15 w16se w16cid w16 w16cex wp14">
+<w:hdr xmlns:wpc="http://schemas.microsoft.com/office/word/2010/wordprocessingCanvas" xmlns:cx="http://schemas.microsoft.com/office/drawing/2014/chartex" xmlns:mc="http://schemas.openxmlformats.org/markup-compatibility/2006" xmlns:o="urn:schemas-microsoft-com:office:office" xmlns:r="http://schemas.openxmlformats.org/officeDocument/2006/relationships" xmlns:m="http://schemas.openxmlformats.org/officeDocument/2006/math" xmlns:v="urn:schemas-microsoft-com:vml" xmlns:wp14="http://schemas.microsoft.com/office/word/2010/wordprocessingDrawing" xmlns:wp="http://schemas.openxmlformats.org/drawingml/2006/wordprocessingDrawing" xmlns:w10="urn:schemas-microsoft-com:office:word" xmlns:w="http://schemas.openxmlformats.org/wordprocessingml/2006/main" xmlns:w14="http://schemas.microsoft.com/office/word/2010/wordml" xmlns:w15="http://schemas.microsoft.com/office/word/2012/wordml" xmlns:w16se="http://schemas.microsoft.com/office/word/2015/wordml/symex" xmlns:wpg="http://schemas.microsoft.com/office/word/2010/wordprocessingGroup" xmlns:wpi="http://schemas.microsoft.com/office/word/2010/wordprocessingInk" xmlns:wne="http://schemas.microsoft.com/office/word/2006/wordml" xmlns:wps="http://schemas.microsoft.com/office/word/2010/wordprocessingShape" mc:Ignorable="w14 w15 w16se wp14">
   <w:p/>
 </w:hdr>
 </file>
 
 <file path=word/header2.xml><?xml version="1.0" encoding="utf-8"?>
-<w:hdr xmlns:wpc="http://schemas.microsoft.com/office/word/2010/wordprocessingCanvas" xmlns:cx="http://schemas.microsoft.com/office/drawing/2014/chartex" xmlns:cx1="http://schemas.microsoft.com/office/drawing/2015/9/8/chartex" xmlns:cx2="http://schemas.microsoft.com/office/drawing/2015/10/21/chartex" xmlns:cx3="http://schemas.microsoft.com/office/drawing/2016/5/9/chartex" xmlns:cx4="http://schemas.microsoft.com/office/drawing/2016/5/10/chartex" xmlns:cx5="http://schemas.microsoft.com/office/drawing/2016/5/11/chartex" xmlns:cx6="http://schemas.microsoft.com/office/drawing/2016/5/12/chartex" xmlns:cx7="http://schemas.microsoft.com/office/drawing/2016/5/13/chartex" xmlns:cx8="http://schemas.microsoft.com/office/drawing/2016/5/14/chartex" xmlns:mc="http://schemas.openxmlformats.org/markup-compatibility/2006" xmlns:aink="http://schemas.microsoft.com/office/drawing/2016/ink" xmlns:am3d="http://schemas.microsoft.com/office/drawing/2017/model3d" xmlns:o="urn:schemas-microsoft-com:office:office" xmlns:r="http://schemas.openxmlformats.org/officeDocument/2006/relationships" xmlns:m="http://schemas.openxmlformats.org/officeDocument/2006/math" xmlns:v="urn:schemas-microsoft-com:vml" xmlns:wp14="http://schemas.microsoft.com/office/word/2010/wordprocessingDrawing" xmlns:wp="http://schemas.openxmlformats.org/drawingml/2006/wordprocessingDrawing" xmlns:w10="urn:schemas-microsoft-com:office:word" xmlns:w="http://schemas.openxmlformats.org/wordprocessingml/2006/main" xmlns:w14="http://schemas.microsoft.com/office/word/2010/wordml" xmlns:w15="http://schemas.microsoft.com/office/word/2012/wordml" xmlns:w16cex="http://schemas.microsoft.com/office/word/2018/wordml/cex" xmlns:w16cid="http://schemas.microsoft.com/office/word/2016/wordml/cid" xmlns:w16="http://schemas.microsoft.com/office/word/2018/wordml" xmlns:w16se="http://schemas.microsoft.com/office/word/2015/wordml/symex" xmlns:wpg="http://schemas.microsoft.com/office/word/2010/wordprocessingGroup" xmlns:wpi="http://schemas.microsoft.com/office/word/2010/wordprocessingInk" xmlns:wne="http://schemas.microsoft.com/office/word/2006/wordml" xmlns:wps="http://schemas.microsoft.com/office/word/2010/wordprocessingShape" mc:Ignorable="w14 w15 w16se w16cid w16 w16cex wp14">
+<w:hdr xmlns:wpc="http://schemas.microsoft.com/office/word/2010/wordprocessingCanvas" xmlns:cx="http://schemas.microsoft.com/office/drawing/2014/chartex" xmlns:mc="http://schemas.openxmlformats.org/markup-compatibility/2006" xmlns:o="urn:schemas-microsoft-com:office:office" xmlns:r="http://schemas.openxmlformats.org/officeDocument/2006/relationships" xmlns:m="http://schemas.openxmlformats.org/officeDocument/2006/math" xmlns:v="urn:schemas-microsoft-com:vml" xmlns:wp14="http://schemas.microsoft.com/office/word/2010/wordprocessingDrawing" xmlns:wp="http://schemas.openxmlformats.org/drawingml/2006/wordprocessingDrawing" xmlns:w10="urn:schemas-microsoft-com:office:word" xmlns:w="http://schemas.openxmlformats.org/wordprocessingml/2006/main" xmlns:w14="http://schemas.microsoft.com/office/word/2010/wordml" xmlns:w15="http://schemas.microsoft.com/office/word/2012/wordml" xmlns:w16se="http://schemas.microsoft.com/office/word/2015/wordml/symex" xmlns:wpg="http://schemas.microsoft.com/office/word/2010/wordprocessingGroup" xmlns:wpi="http://schemas.microsoft.com/office/word/2010/wordprocessingInk" xmlns:wne="http://schemas.microsoft.com/office/word/2006/wordml" xmlns:wps="http://schemas.microsoft.com/office/word/2010/wordprocessingShape" mc:Ignorable="w14 w15 w16se wp14">
   <w:p>
     <w:pPr>
       <w:pStyle w:val="Header"/>
@@ -3966,7 +6074,7 @@
 </file>
 
 <file path=word/numbering.xml><?xml version="1.0" encoding="utf-8"?>
-<w:numbering xmlns:wpc="http://schemas.microsoft.com/office/word/2010/wordprocessingCanvas" xmlns:cx="http://schemas.microsoft.com/office/drawing/2014/chartex" xmlns:cx1="http://schemas.microsoft.com/office/drawing/2015/9/8/chartex" xmlns:cx2="http://schemas.microsoft.com/office/drawing/2015/10/21/chartex" xmlns:cx3="http://schemas.microsoft.com/office/drawing/2016/5/9/chartex" xmlns:cx4="http://schemas.microsoft.com/office/drawing/2016/5/10/chartex" xmlns:cx5="http://schemas.microsoft.com/office/drawing/2016/5/11/chartex" xmlns:cx6="http://schemas.microsoft.com/office/drawing/2016/5/12/chartex" xmlns:cx7="http://schemas.microsoft.com/office/drawing/2016/5/13/chartex" xmlns:cx8="http://schemas.microsoft.com/office/drawing/2016/5/14/chartex" xmlns:mc="http://schemas.openxmlformats.org/markup-compatibility/2006" xmlns:aink="http://schemas.microsoft.com/office/drawing/2016/ink" xmlns:am3d="http://schemas.microsoft.com/office/drawing/2017/model3d" xmlns:o="urn:schemas-microsoft-com:office:office" xmlns:r="http://schemas.openxmlformats.org/officeDocument/2006/relationships" xmlns:m="http://schemas.openxmlformats.org/officeDocument/2006/math" xmlns:v="urn:schemas-microsoft-com:vml" xmlns:wp14="http://schemas.microsoft.com/office/word/2010/wordprocessingDrawing" xmlns:wp="http://schemas.openxmlformats.org/drawingml/2006/wordprocessingDrawing" xmlns:w10="urn:schemas-microsoft-com:office:word" xmlns:w="http://schemas.openxmlformats.org/wordprocessingml/2006/main" xmlns:w14="http://schemas.microsoft.com/office/word/2010/wordml" xmlns:w15="http://schemas.microsoft.com/office/word/2012/wordml" xmlns:w16cex="http://schemas.microsoft.com/office/word/2018/wordml/cex" xmlns:w16cid="http://schemas.microsoft.com/office/word/2016/wordml/cid" xmlns:w16="http://schemas.microsoft.com/office/word/2018/wordml" xmlns:w16se="http://schemas.microsoft.com/office/word/2015/wordml/symex" xmlns:wpg="http://schemas.microsoft.com/office/word/2010/wordprocessingGroup" xmlns:wpi="http://schemas.microsoft.com/office/word/2010/wordprocessingInk" xmlns:wne="http://schemas.microsoft.com/office/word/2006/wordml" xmlns:wps="http://schemas.microsoft.com/office/word/2010/wordprocessingShape" mc:Ignorable="w14 w15 w16se w16cid w16 w16cex wp14">
+<w:numbering xmlns:wpc="http://schemas.microsoft.com/office/word/2010/wordprocessingCanvas" xmlns:cx="http://schemas.microsoft.com/office/drawing/2014/chartex" xmlns:mc="http://schemas.openxmlformats.org/markup-compatibility/2006" xmlns:o="urn:schemas-microsoft-com:office:office" xmlns:r="http://schemas.openxmlformats.org/officeDocument/2006/relationships" xmlns:m="http://schemas.openxmlformats.org/officeDocument/2006/math" xmlns:v="urn:schemas-microsoft-com:vml" xmlns:wp14="http://schemas.microsoft.com/office/word/2010/wordprocessingDrawing" xmlns:wp="http://schemas.openxmlformats.org/drawingml/2006/wordprocessingDrawing" xmlns:w10="urn:schemas-microsoft-com:office:word" xmlns:w="http://schemas.openxmlformats.org/wordprocessingml/2006/main" xmlns:w14="http://schemas.microsoft.com/office/word/2010/wordml" xmlns:w15="http://schemas.microsoft.com/office/word/2012/wordml" xmlns:w16se="http://schemas.microsoft.com/office/word/2015/wordml/symex" xmlns:wpg="http://schemas.microsoft.com/office/word/2010/wordprocessingGroup" xmlns:wpi="http://schemas.microsoft.com/office/word/2010/wordprocessingInk" xmlns:wne="http://schemas.microsoft.com/office/word/2006/wordml" xmlns:wps="http://schemas.microsoft.com/office/word/2010/wordprocessingShape" mc:Ignorable="w14 w15 w16se wp14">
   <w:abstractNum w:abstractNumId="0" w15:restartNumberingAfterBreak="0">
     <w:nsid w:val="FFFFFFFB"/>
     <w:multiLevelType w:val="multilevel"/>
@@ -4779,6 +6887,155 @@
     </w:lvl>
   </w:abstractNum>
   <w:abstractNum w:abstractNumId="7" w15:restartNumberingAfterBreak="0">
+    <w:nsid w:val="21D92F6E"/>
+    <w:multiLevelType w:val="multilevel"/>
+    <w:tmpl w:val="A52E5966"/>
+    <w:lvl w:ilvl="0">
+      <w:start w:val="1"/>
+      <w:numFmt w:val="bullet"/>
+      <w:lvlText w:val=""/>
+      <w:lvlJc w:val="left"/>
+      <w:pPr>
+        <w:tabs>
+          <w:tab w:val="num" w:pos="720"/>
+        </w:tabs>
+        <w:ind w:left="720" w:hanging="360"/>
+      </w:pPr>
+      <w:rPr>
+        <w:rFonts w:ascii="Symbol" w:hAnsi="Symbol" w:hint="default"/>
+        <w:sz w:val="20"/>
+      </w:rPr>
+    </w:lvl>
+    <w:lvl w:ilvl="1" w:tentative="1">
+      <w:start w:val="1"/>
+      <w:numFmt w:val="bullet"/>
+      <w:lvlText w:val=""/>
+      <w:lvlJc w:val="left"/>
+      <w:pPr>
+        <w:tabs>
+          <w:tab w:val="num" w:pos="1440"/>
+        </w:tabs>
+        <w:ind w:left="1440" w:hanging="360"/>
+      </w:pPr>
+      <w:rPr>
+        <w:rFonts w:ascii="Symbol" w:hAnsi="Symbol" w:hint="default"/>
+        <w:sz w:val="20"/>
+      </w:rPr>
+    </w:lvl>
+    <w:lvl w:ilvl="2" w:tentative="1">
+      <w:start w:val="1"/>
+      <w:numFmt w:val="bullet"/>
+      <w:lvlText w:val=""/>
+      <w:lvlJc w:val="left"/>
+      <w:pPr>
+        <w:tabs>
+          <w:tab w:val="num" w:pos="2160"/>
+        </w:tabs>
+        <w:ind w:left="2160" w:hanging="360"/>
+      </w:pPr>
+      <w:rPr>
+        <w:rFonts w:ascii="Symbol" w:hAnsi="Symbol" w:hint="default"/>
+        <w:sz w:val="20"/>
+      </w:rPr>
+    </w:lvl>
+    <w:lvl w:ilvl="3" w:tentative="1">
+      <w:start w:val="1"/>
+      <w:numFmt w:val="bullet"/>
+      <w:lvlText w:val=""/>
+      <w:lvlJc w:val="left"/>
+      <w:pPr>
+        <w:tabs>
+          <w:tab w:val="num" w:pos="2880"/>
+        </w:tabs>
+        <w:ind w:left="2880" w:hanging="360"/>
+      </w:pPr>
+      <w:rPr>
+        <w:rFonts w:ascii="Symbol" w:hAnsi="Symbol" w:hint="default"/>
+        <w:sz w:val="20"/>
+      </w:rPr>
+    </w:lvl>
+    <w:lvl w:ilvl="4" w:tentative="1">
+      <w:start w:val="1"/>
+      <w:numFmt w:val="bullet"/>
+      <w:lvlText w:val=""/>
+      <w:lvlJc w:val="left"/>
+      <w:pPr>
+        <w:tabs>
+          <w:tab w:val="num" w:pos="3600"/>
+        </w:tabs>
+        <w:ind w:left="3600" w:hanging="360"/>
+      </w:pPr>
+      <w:rPr>
+        <w:rFonts w:ascii="Symbol" w:hAnsi="Symbol" w:hint="default"/>
+        <w:sz w:val="20"/>
+      </w:rPr>
+    </w:lvl>
+    <w:lvl w:ilvl="5" w:tentative="1">
+      <w:start w:val="1"/>
+      <w:numFmt w:val="bullet"/>
+      <w:lvlText w:val=""/>
+      <w:lvlJc w:val="left"/>
+      <w:pPr>
+        <w:tabs>
+          <w:tab w:val="num" w:pos="4320"/>
+        </w:tabs>
+        <w:ind w:left="4320" w:hanging="360"/>
+      </w:pPr>
+      <w:rPr>
+        <w:rFonts w:ascii="Symbol" w:hAnsi="Symbol" w:hint="default"/>
+        <w:sz w:val="20"/>
+      </w:rPr>
+    </w:lvl>
+    <w:lvl w:ilvl="6" w:tentative="1">
+      <w:start w:val="1"/>
+      <w:numFmt w:val="bullet"/>
+      <w:lvlText w:val=""/>
+      <w:lvlJc w:val="left"/>
+      <w:pPr>
+        <w:tabs>
+          <w:tab w:val="num" w:pos="5040"/>
+        </w:tabs>
+        <w:ind w:left="5040" w:hanging="360"/>
+      </w:pPr>
+      <w:rPr>
+        <w:rFonts w:ascii="Symbol" w:hAnsi="Symbol" w:hint="default"/>
+        <w:sz w:val="20"/>
+      </w:rPr>
+    </w:lvl>
+    <w:lvl w:ilvl="7" w:tentative="1">
+      <w:start w:val="1"/>
+      <w:numFmt w:val="bullet"/>
+      <w:lvlText w:val=""/>
+      <w:lvlJc w:val="left"/>
+      <w:pPr>
+        <w:tabs>
+          <w:tab w:val="num" w:pos="5760"/>
+        </w:tabs>
+        <w:ind w:left="5760" w:hanging="360"/>
+      </w:pPr>
+      <w:rPr>
+        <w:rFonts w:ascii="Symbol" w:hAnsi="Symbol" w:hint="default"/>
+        <w:sz w:val="20"/>
+      </w:rPr>
+    </w:lvl>
+    <w:lvl w:ilvl="8" w:tentative="1">
+      <w:start w:val="1"/>
+      <w:numFmt w:val="bullet"/>
+      <w:lvlText w:val=""/>
+      <w:lvlJc w:val="left"/>
+      <w:pPr>
+        <w:tabs>
+          <w:tab w:val="num" w:pos="6480"/>
+        </w:tabs>
+        <w:ind w:left="6480" w:hanging="360"/>
+      </w:pPr>
+      <w:rPr>
+        <w:rFonts w:ascii="Symbol" w:hAnsi="Symbol" w:hint="default"/>
+        <w:sz w:val="20"/>
+      </w:rPr>
+    </w:lvl>
+  </w:abstractNum>
+  <w:abstractNum w:abstractNumId="8" w15:restartNumberingAfterBreak="0">
     <w:nsid w:val="2E2E43A4"/>
     <w:multiLevelType w:val="hybridMultilevel"/>
     <w:tmpl w:val="582644CE"/>
@@ -4864,7 +7121,7 @@
       </w:pPr>
     </w:lvl>
   </w:abstractNum>
-  <w:abstractNum w:abstractNumId="8" w15:restartNumberingAfterBreak="0">
+  <w:abstractNum w:abstractNumId="9" w15:restartNumberingAfterBreak="0">
     <w:nsid w:val="3EF3409A"/>
     <w:multiLevelType w:val="hybridMultilevel"/>
     <w:tmpl w:val="A3A21102"/>
@@ -4977,7 +7234,122 @@
       </w:rPr>
     </w:lvl>
   </w:abstractNum>
-  <w:abstractNum w:abstractNumId="9" w15:restartNumberingAfterBreak="0">
+  <w:abstractNum w:abstractNumId="10" w15:restartNumberingAfterBreak="0">
+    <w:nsid w:val="421012E7"/>
+    <w:multiLevelType w:val="hybridMultilevel"/>
+    <w:tmpl w:val="DDB85EA6"/>
+    <w:lvl w:ilvl="0" w:tplc="BA7813FA">
+      <w:start w:val="1"/>
+      <w:numFmt w:val="bullet"/>
+      <w:lvlText w:val="-"/>
+      <w:lvlJc w:val="left"/>
+      <w:pPr>
+        <w:ind w:left="720" w:hanging="360"/>
+      </w:pPr>
+      <w:rPr>
+        <w:rFonts w:ascii="Helvetica" w:eastAsia="Times New Roman" w:hAnsi="Helvetica" w:cs="Helvetica" w:hint="default"/>
+        <w:color w:val="656E7F"/>
+        <w:sz w:val="27"/>
+      </w:rPr>
+    </w:lvl>
+    <w:lvl w:ilvl="1" w:tplc="04090003" w:tentative="1">
+      <w:start w:val="1"/>
+      <w:numFmt w:val="bullet"/>
+      <w:lvlText w:val="o"/>
+      <w:lvlJc w:val="left"/>
+      <w:pPr>
+        <w:ind w:left="1440" w:hanging="360"/>
+      </w:pPr>
+      <w:rPr>
+        <w:rFonts w:ascii="Courier New" w:hAnsi="Courier New" w:cs="Courier New" w:hint="default"/>
+      </w:rPr>
+    </w:lvl>
+    <w:lvl w:ilvl="2" w:tplc="04090005" w:tentative="1">
+      <w:start w:val="1"/>
+      <w:numFmt w:val="bullet"/>
+      <w:lvlText w:val=""/>
+      <w:lvlJc w:val="left"/>
+      <w:pPr>
+        <w:ind w:left="2160" w:hanging="360"/>
+      </w:pPr>
+      <w:rPr>
+        <w:rFonts w:ascii="Wingdings" w:hAnsi="Wingdings" w:hint="default"/>
+      </w:rPr>
+    </w:lvl>
+    <w:lvl w:ilvl="3" w:tplc="04090001" w:tentative="1">
+      <w:start w:val="1"/>
+      <w:numFmt w:val="bullet"/>
+      <w:lvlText w:val=""/>
+      <w:lvlJc w:val="left"/>
+      <w:pPr>
+        <w:ind w:left="2880" w:hanging="360"/>
+      </w:pPr>
+      <w:rPr>
+        <w:rFonts w:ascii="Symbol" w:hAnsi="Symbol" w:hint="default"/>
+      </w:rPr>
+    </w:lvl>
+    <w:lvl w:ilvl="4" w:tplc="04090003" w:tentative="1">
+      <w:start w:val="1"/>
+      <w:numFmt w:val="bullet"/>
+      <w:lvlText w:val="o"/>
+      <w:lvlJc w:val="left"/>
+      <w:pPr>
+        <w:ind w:left="3600" w:hanging="360"/>
+      </w:pPr>
+      <w:rPr>
+        <w:rFonts w:ascii="Courier New" w:hAnsi="Courier New" w:cs="Courier New" w:hint="default"/>
+      </w:rPr>
+    </w:lvl>
+    <w:lvl w:ilvl="5" w:tplc="04090005" w:tentative="1">
+      <w:start w:val="1"/>
+      <w:numFmt w:val="bullet"/>
+      <w:lvlText w:val=""/>
+      <w:lvlJc w:val="left"/>
+      <w:pPr>
+        <w:ind w:left="4320" w:hanging="360"/>
+      </w:pPr>
+      <w:rPr>
+        <w:rFonts w:ascii="Wingdings" w:hAnsi="Wingdings" w:hint="default"/>
+      </w:rPr>
+    </w:lvl>
+    <w:lvl w:ilvl="6" w:tplc="04090001" w:tentative="1">
+      <w:start w:val="1"/>
+      <w:numFmt w:val="bullet"/>
+      <w:lvlText w:val=""/>
+      <w:lvlJc w:val="left"/>
+      <w:pPr>
+        <w:ind w:left="5040" w:hanging="360"/>
+      </w:pPr>
+      <w:rPr>
+        <w:rFonts w:ascii="Symbol" w:hAnsi="Symbol" w:hint="default"/>
+      </w:rPr>
+    </w:lvl>
+    <w:lvl w:ilvl="7" w:tplc="04090003" w:tentative="1">
+      <w:start w:val="1"/>
+      <w:numFmt w:val="bullet"/>
+      <w:lvlText w:val="o"/>
+      <w:lvlJc w:val="left"/>
+      <w:pPr>
+        <w:ind w:left="5760" w:hanging="360"/>
+      </w:pPr>
+      <w:rPr>
+        <w:rFonts w:ascii="Courier New" w:hAnsi="Courier New" w:cs="Courier New" w:hint="default"/>
+      </w:rPr>
+    </w:lvl>
+    <w:lvl w:ilvl="8" w:tplc="04090005" w:tentative="1">
+      <w:start w:val="1"/>
+      <w:numFmt w:val="bullet"/>
+      <w:lvlText w:val=""/>
+      <w:lvlJc w:val="left"/>
+      <w:pPr>
+        <w:ind w:left="6480" w:hanging="360"/>
+      </w:pPr>
+      <w:rPr>
+        <w:rFonts w:ascii="Wingdings" w:hAnsi="Wingdings" w:hint="default"/>
+      </w:rPr>
+    </w:lvl>
+  </w:abstractNum>
+  <w:abstractNum w:abstractNumId="11" w15:restartNumberingAfterBreak="0">
     <w:nsid w:val="4859350D"/>
     <w:multiLevelType w:val="multilevel"/>
     <w:tmpl w:val="AC023540"/>
@@ -5118,7 +7490,120 @@
       </w:rPr>
     </w:lvl>
   </w:abstractNum>
-  <w:abstractNum w:abstractNumId="10" w15:restartNumberingAfterBreak="0">
+  <w:abstractNum w:abstractNumId="12" w15:restartNumberingAfterBreak="0">
+    <w:nsid w:val="531B7F0D"/>
+    <w:multiLevelType w:val="multilevel"/>
+    <w:tmpl w:val="B448B43E"/>
+    <w:lvl w:ilvl="0">
+      <w:start w:val="1"/>
+      <w:numFmt w:val="decimal"/>
+      <w:lvlText w:val="%1"/>
+      <w:lvlJc w:val="left"/>
+      <w:pPr>
+        <w:ind w:left="360" w:hanging="360"/>
+      </w:pPr>
+      <w:rPr>
+        <w:rFonts w:hint="default"/>
+      </w:rPr>
+    </w:lvl>
+    <w:lvl w:ilvl="1">
+      <w:start w:val="2"/>
+      <w:numFmt w:val="decimal"/>
+      <w:lvlText w:val="%1.%2"/>
+      <w:lvlJc w:val="left"/>
+      <w:pPr>
+        <w:ind w:left="927" w:hanging="360"/>
+      </w:pPr>
+      <w:rPr>
+        <w:rFonts w:hint="default"/>
+      </w:rPr>
+    </w:lvl>
+    <w:lvl w:ilvl="2">
+      <w:start w:val="1"/>
+      <w:numFmt w:val="decimal"/>
+      <w:lvlText w:val="%1.%2.%3"/>
+      <w:lvlJc w:val="left"/>
+      <w:pPr>
+        <w:ind w:left="1854" w:hanging="720"/>
+      </w:pPr>
+      <w:rPr>
+        <w:rFonts w:hint="default"/>
+      </w:rPr>
+    </w:lvl>
+    <w:lvl w:ilvl="3">
+      <w:start w:val="1"/>
+      <w:numFmt w:val="decimal"/>
+      <w:lvlText w:val="%1.%2.%3.%4"/>
+      <w:lvlJc w:val="left"/>
+      <w:pPr>
+        <w:ind w:left="2421" w:hanging="720"/>
+      </w:pPr>
+      <w:rPr>
+        <w:rFonts w:hint="default"/>
+      </w:rPr>
+    </w:lvl>
+    <w:lvl w:ilvl="4">
+      <w:start w:val="1"/>
+      <w:numFmt w:val="decimal"/>
+      <w:lvlText w:val="%1.%2.%3.%4.%5"/>
+      <w:lvlJc w:val="left"/>
+      <w:pPr>
+        <w:ind w:left="3348" w:hanging="1080"/>
+      </w:pPr>
+      <w:rPr>
+        <w:rFonts w:hint="default"/>
+      </w:rPr>
+    </w:lvl>
+    <w:lvl w:ilvl="5">
+      <w:start w:val="1"/>
+      <w:numFmt w:val="decimal"/>
+      <w:lvlText w:val="%1.%2.%3.%4.%5.%6"/>
+      <w:lvlJc w:val="left"/>
+      <w:pPr>
+        <w:ind w:left="4275" w:hanging="1440"/>
+      </w:pPr>
+      <w:rPr>
+        <w:rFonts w:hint="default"/>
+      </w:rPr>
+    </w:lvl>
+    <w:lvl w:ilvl="6">
+      <w:start w:val="1"/>
+      <w:numFmt w:val="decimal"/>
+      <w:lvlText w:val="%1.%2.%3.%4.%5.%6.%7"/>
+      <w:lvlJc w:val="left"/>
+      <w:pPr>
+        <w:ind w:left="4842" w:hanging="1440"/>
+      </w:pPr>
+      <w:rPr>
+        <w:rFonts w:hint="default"/>
+      </w:rPr>
+    </w:lvl>
+    <w:lvl w:ilvl="7">
+      <w:start w:val="1"/>
+      <w:numFmt w:val="decimal"/>
+      <w:lvlText w:val="%1.%2.%3.%4.%5.%6.%7.%8"/>
+      <w:lvlJc w:val="left"/>
+      <w:pPr>
+        <w:ind w:left="5769" w:hanging="1800"/>
+      </w:pPr>
+      <w:rPr>
+        <w:rFonts w:hint="default"/>
+      </w:rPr>
+    </w:lvl>
+    <w:lvl w:ilvl="8">
+      <w:start w:val="1"/>
+      <w:numFmt w:val="decimal"/>
+      <w:lvlText w:val="%1.%2.%3.%4.%5.%6.%7.%8.%9"/>
+      <w:lvlJc w:val="left"/>
+      <w:pPr>
+        <w:ind w:left="6336" w:hanging="1800"/>
+      </w:pPr>
+      <w:rPr>
+        <w:rFonts w:hint="default"/>
+      </w:rPr>
+    </w:lvl>
+  </w:abstractNum>
+  <w:abstractNum w:abstractNumId="13" w15:restartNumberingAfterBreak="0">
     <w:nsid w:val="53663D12"/>
     <w:multiLevelType w:val="hybridMultilevel"/>
     <w:tmpl w:val="2D42A9F2"/>
@@ -5208,7 +7693,7 @@
       </w:pPr>
     </w:lvl>
   </w:abstractNum>
-  <w:abstractNum w:abstractNumId="11" w15:restartNumberingAfterBreak="0">
+  <w:abstractNum w:abstractNumId="14" w15:restartNumberingAfterBreak="0">
     <w:nsid w:val="57F755F3"/>
     <w:multiLevelType w:val="hybridMultilevel"/>
     <w:tmpl w:val="921CE220"/>
@@ -5298,7 +7783,206 @@
       </w:pPr>
     </w:lvl>
   </w:abstractNum>
-  <w:abstractNum w:abstractNumId="12" w15:restartNumberingAfterBreak="0">
+  <w:abstractNum w:abstractNumId="15" w15:restartNumberingAfterBreak="0">
+    <w:nsid w:val="695D6D6D"/>
+    <w:multiLevelType w:val="hybridMultilevel"/>
+    <w:tmpl w:val="57408E72"/>
+    <w:lvl w:ilvl="0" w:tplc="FD704B5C">
+      <w:start w:val="1"/>
+      <w:numFmt w:val="bullet"/>
+      <w:lvlText w:val="-"/>
+      <w:lvlJc w:val="left"/>
+      <w:pPr>
+        <w:ind w:left="720" w:hanging="360"/>
+      </w:pPr>
+      <w:rPr>
+        <w:rFonts w:ascii="Times New Roman" w:eastAsia="Times New Roman" w:hAnsi="Times New Roman" w:cs="Times New Roman" w:hint="default"/>
+      </w:rPr>
+    </w:lvl>
+    <w:lvl w:ilvl="1" w:tplc="04090003" w:tentative="1">
+      <w:start w:val="1"/>
+      <w:numFmt w:val="bullet"/>
+      <w:lvlText w:val="o"/>
+      <w:lvlJc w:val="left"/>
+      <w:pPr>
+        <w:ind w:left="1440" w:hanging="360"/>
+      </w:pPr>
+      <w:rPr>
+        <w:rFonts w:ascii="Courier New" w:hAnsi="Courier New" w:cs="Courier New" w:hint="default"/>
+      </w:rPr>
+    </w:lvl>
+    <w:lvl w:ilvl="2" w:tplc="04090005" w:tentative="1">
+      <w:start w:val="1"/>
+      <w:numFmt w:val="bullet"/>
+      <w:lvlText w:val=""/>
+      <w:lvlJc w:val="left"/>
+      <w:pPr>
+        <w:ind w:left="2160" w:hanging="360"/>
+      </w:pPr>
+      <w:rPr>
+        <w:rFonts w:ascii="Wingdings" w:hAnsi="Wingdings" w:hint="default"/>
+      </w:rPr>
+    </w:lvl>
+    <w:lvl w:ilvl="3" w:tplc="04090001" w:tentative="1">
+      <w:start w:val="1"/>
+      <w:numFmt w:val="bullet"/>
+      <w:lvlText w:val=""/>
+      <w:lvlJc w:val="left"/>
+      <w:pPr>
+        <w:ind w:left="2880" w:hanging="360"/>
+      </w:pPr>
+      <w:rPr>
+        <w:rFonts w:ascii="Symbol" w:hAnsi="Symbol" w:hint="default"/>
+      </w:rPr>
+    </w:lvl>
+    <w:lvl w:ilvl="4" w:tplc="04090003" w:tentative="1">
+      <w:start w:val="1"/>
+      <w:numFmt w:val="bullet"/>
+      <w:lvlText w:val="o"/>
+      <w:lvlJc w:val="left"/>
+      <w:pPr>
+        <w:ind w:left="3600" w:hanging="360"/>
+      </w:pPr>
+      <w:rPr>
+        <w:rFonts w:ascii="Courier New" w:hAnsi="Courier New" w:cs="Courier New" w:hint="default"/>
+      </w:rPr>
+    </w:lvl>
+    <w:lvl w:ilvl="5" w:tplc="04090005" w:tentative="1">
+      <w:start w:val="1"/>
+      <w:numFmt w:val="bullet"/>
+      <w:lvlText w:val=""/>
+      <w:lvlJc w:val="left"/>
+      <w:pPr>
+        <w:ind w:left="4320" w:hanging="360"/>
+      </w:pPr>
+      <w:rPr>
+        <w:rFonts w:ascii="Wingdings" w:hAnsi="Wingdings" w:hint="default"/>
+      </w:rPr>
+    </w:lvl>
+    <w:lvl w:ilvl="6" w:tplc="04090001" w:tentative="1">
+      <w:start w:val="1"/>
+      <w:numFmt w:val="bullet"/>
+      <w:lvlText w:val=""/>
+      <w:lvlJc w:val="left"/>
+      <w:pPr>
+        <w:ind w:left="5040" w:hanging="360"/>
+      </w:pPr>
+      <w:rPr>
+        <w:rFonts w:ascii="Symbol" w:hAnsi="Symbol" w:hint="default"/>
+      </w:rPr>
+    </w:lvl>
+    <w:lvl w:ilvl="7" w:tplc="04090003" w:tentative="1">
+      <w:start w:val="1"/>
+      <w:numFmt w:val="bullet"/>
+      <w:lvlText w:val="o"/>
+      <w:lvlJc w:val="left"/>
+      <w:pPr>
+        <w:ind w:left="5760" w:hanging="360"/>
+      </w:pPr>
+      <w:rPr>
+        <w:rFonts w:ascii="Courier New" w:hAnsi="Courier New" w:cs="Courier New" w:hint="default"/>
+      </w:rPr>
+    </w:lvl>
+    <w:lvl w:ilvl="8" w:tplc="04090005" w:tentative="1">
+      <w:start w:val="1"/>
+      <w:numFmt w:val="bullet"/>
+      <w:lvlText w:val=""/>
+      <w:lvlJc w:val="left"/>
+      <w:pPr>
+        <w:ind w:left="6480" w:hanging="360"/>
+      </w:pPr>
+      <w:rPr>
+        <w:rFonts w:ascii="Wingdings" w:hAnsi="Wingdings" w:hint="default"/>
+      </w:rPr>
+    </w:lvl>
+  </w:abstractNum>
+  <w:abstractNum w:abstractNumId="16" w15:restartNumberingAfterBreak="0">
+    <w:nsid w:val="73EC65C4"/>
+    <w:multiLevelType w:val="multilevel"/>
+    <w:tmpl w:val="0409001F"/>
+    <w:lvl w:ilvl="0">
+      <w:start w:val="1"/>
+      <w:numFmt w:val="decimal"/>
+      <w:lvlText w:val="%1."/>
+      <w:lvlJc w:val="left"/>
+      <w:pPr>
+        <w:ind w:left="360" w:hanging="360"/>
+      </w:pPr>
+    </w:lvl>
+    <w:lvl w:ilvl="1">
+      <w:start w:val="1"/>
+      <w:numFmt w:val="decimal"/>
+      <w:lvlText w:val="%1.%2."/>
+      <w:lvlJc w:val="left"/>
+      <w:pPr>
+        <w:ind w:left="792" w:hanging="432"/>
+      </w:pPr>
+    </w:lvl>
+    <w:lvl w:ilvl="2">
+      <w:start w:val="1"/>
+      <w:numFmt w:val="decimal"/>
+      <w:lvlText w:val="%1.%2.%3."/>
+      <w:lvlJc w:val="left"/>
+      <w:pPr>
+        <w:ind w:left="1224" w:hanging="504"/>
+      </w:pPr>
+    </w:lvl>
+    <w:lvl w:ilvl="3">
+      <w:start w:val="1"/>
+      <w:numFmt w:val="decimal"/>
+      <w:lvlText w:val="%1.%2.%3.%4."/>
+      <w:lvlJc w:val="left"/>
+      <w:pPr>
+        <w:ind w:left="1728" w:hanging="648"/>
+      </w:pPr>
+    </w:lvl>
+    <w:lvl w:ilvl="4">
+      <w:start w:val="1"/>
+      <w:numFmt w:val="decimal"/>
+      <w:lvlText w:val="%1.%2.%3.%4.%5."/>
+      <w:lvlJc w:val="left"/>
+      <w:pPr>
+        <w:ind w:left="2232" w:hanging="792"/>
+      </w:pPr>
+    </w:lvl>
+    <w:lvl w:ilvl="5">
+      <w:start w:val="1"/>
+      <w:numFmt w:val="decimal"/>
+      <w:lvlText w:val="%1.%2.%3.%4.%5.%6."/>
+      <w:lvlJc w:val="left"/>
+      <w:pPr>
+        <w:ind w:left="2736" w:hanging="936"/>
+      </w:pPr>
+    </w:lvl>
+    <w:lvl w:ilvl="6">
+      <w:start w:val="1"/>
+      <w:numFmt w:val="decimal"/>
+      <w:lvlText w:val="%1.%2.%3.%4.%5.%6.%7."/>
+      <w:lvlJc w:val="left"/>
+      <w:pPr>
+        <w:ind w:left="3240" w:hanging="1080"/>
+      </w:pPr>
+    </w:lvl>
+    <w:lvl w:ilvl="7">
+      <w:start w:val="1"/>
+      <w:numFmt w:val="decimal"/>
+      <w:lvlText w:val="%1.%2.%3.%4.%5.%6.%7.%8."/>
+      <w:lvlJc w:val="left"/>
+      <w:pPr>
+        <w:ind w:left="3744" w:hanging="1224"/>
+      </w:pPr>
+    </w:lvl>
+    <w:lvl w:ilvl="8">
+      <w:start w:val="1"/>
+      <w:numFmt w:val="decimal"/>
+      <w:lvlText w:val="%1.%2.%3.%4.%5.%6.%7.%8.%9."/>
+      <w:lvlJc w:val="left"/>
+      <w:pPr>
+        <w:ind w:left="4320" w:hanging="1440"/>
+      </w:pPr>
+    </w:lvl>
+  </w:abstractNum>
+  <w:abstractNum w:abstractNumId="17" w15:restartNumberingAfterBreak="0">
     <w:nsid w:val="77304B0F"/>
     <w:multiLevelType w:val="hybridMultilevel"/>
     <w:tmpl w:val="0F1C1BA4"/>
@@ -5415,6 +8099,127 @@
       </w:pPr>
       <w:rPr>
         <w:rFonts w:cs="Times New Roman"/>
+      </w:rPr>
+    </w:lvl>
+  </w:abstractNum>
+  <w:abstractNum w:abstractNumId="18" w15:restartNumberingAfterBreak="0">
+    <w:nsid w:val="79F85F34"/>
+    <w:multiLevelType w:val="multilevel"/>
+    <w:tmpl w:val="5D76EB6A"/>
+    <w:lvl w:ilvl="0">
+      <w:start w:val="1"/>
+      <w:numFmt w:val="decimal"/>
+      <w:lvlText w:val="%1."/>
+      <w:lvlJc w:val="left"/>
+      <w:pPr>
+        <w:ind w:left="720" w:hanging="360"/>
+      </w:pPr>
+      <w:rPr>
+        <w:rFonts w:hint="default"/>
+      </w:rPr>
+    </w:lvl>
+    <w:lvl w:ilvl="1">
+      <w:start w:val="1"/>
+      <w:numFmt w:val="decimal"/>
+      <w:isLgl/>
+      <w:lvlText w:val="%1.%2"/>
+      <w:lvlJc w:val="left"/>
+      <w:pPr>
+        <w:ind w:left="750" w:hanging="390"/>
+      </w:pPr>
+      <w:rPr>
+        <w:rFonts w:hint="default"/>
+      </w:rPr>
+    </w:lvl>
+    <w:lvl w:ilvl="2">
+      <w:start w:val="1"/>
+      <w:numFmt w:val="decimal"/>
+      <w:isLgl/>
+      <w:lvlText w:val="%1.%2.%3"/>
+      <w:lvlJc w:val="left"/>
+      <w:pPr>
+        <w:ind w:left="1080" w:hanging="720"/>
+      </w:pPr>
+      <w:rPr>
+        <w:rFonts w:hint="default"/>
+      </w:rPr>
+    </w:lvl>
+    <w:lvl w:ilvl="3">
+      <w:start w:val="1"/>
+      <w:numFmt w:val="decimal"/>
+      <w:isLgl/>
+      <w:lvlText w:val="%1.%2.%3.%4"/>
+      <w:lvlJc w:val="left"/>
+      <w:pPr>
+        <w:ind w:left="1080" w:hanging="720"/>
+      </w:pPr>
+      <w:rPr>
+        <w:rFonts w:hint="default"/>
+      </w:rPr>
+    </w:lvl>
+    <w:lvl w:ilvl="4">
+      <w:start w:val="1"/>
+      <w:numFmt w:val="decimal"/>
+      <w:isLgl/>
+      <w:lvlText w:val="%1.%2.%3.%4.%5"/>
+      <w:lvlJc w:val="left"/>
+      <w:pPr>
+        <w:ind w:left="1440" w:hanging="1080"/>
+      </w:pPr>
+      <w:rPr>
+        <w:rFonts w:hint="default"/>
+      </w:rPr>
+    </w:lvl>
+    <w:lvl w:ilvl="5">
+      <w:start w:val="1"/>
+      <w:numFmt w:val="decimal"/>
+      <w:isLgl/>
+      <w:lvlText w:val="%1.%2.%3.%4.%5.%6"/>
+      <w:lvlJc w:val="left"/>
+      <w:pPr>
+        <w:ind w:left="1800" w:hanging="1440"/>
+      </w:pPr>
+      <w:rPr>
+        <w:rFonts w:hint="default"/>
+      </w:rPr>
+    </w:lvl>
+    <w:lvl w:ilvl="6">
+      <w:start w:val="1"/>
+      <w:numFmt w:val="decimal"/>
+      <w:isLgl/>
+      <w:lvlText w:val="%1.%2.%3.%4.%5.%6.%7"/>
+      <w:lvlJc w:val="left"/>
+      <w:pPr>
+        <w:ind w:left="1800" w:hanging="1440"/>
+      </w:pPr>
+      <w:rPr>
+        <w:rFonts w:hint="default"/>
+      </w:rPr>
+    </w:lvl>
+    <w:lvl w:ilvl="7">
+      <w:start w:val="1"/>
+      <w:numFmt w:val="decimal"/>
+      <w:isLgl/>
+      <w:lvlText w:val="%1.%2.%3.%4.%5.%6.%7.%8"/>
+      <w:lvlJc w:val="left"/>
+      <w:pPr>
+        <w:ind w:left="2160" w:hanging="1800"/>
+      </w:pPr>
+      <w:rPr>
+        <w:rFonts w:hint="default"/>
+      </w:rPr>
+    </w:lvl>
+    <w:lvl w:ilvl="8">
+      <w:start w:val="1"/>
+      <w:numFmt w:val="decimal"/>
+      <w:isLgl/>
+      <w:lvlText w:val="%1.%2.%3.%4.%5.%6.%7.%8.%9"/>
+      <w:lvlJc w:val="left"/>
+      <w:pPr>
+        <w:ind w:left="2160" w:hanging="1800"/>
+      </w:pPr>
+      <w:rPr>
+        <w:rFonts w:hint="default"/>
       </w:rPr>
     </w:lvl>
   </w:abstractNum>
@@ -5428,19 +8233,19 @@
     <w:abstractNumId w:val="1"/>
   </w:num>
   <w:num w:numId="4">
-    <w:abstractNumId w:val="10"/>
+    <w:abstractNumId w:val="13"/>
   </w:num>
   <w:num w:numId="5">
     <w:abstractNumId w:val="2"/>
   </w:num>
   <w:num w:numId="6">
-    <w:abstractNumId w:val="12"/>
+    <w:abstractNumId w:val="17"/>
   </w:num>
   <w:num w:numId="7">
-    <w:abstractNumId w:val="11"/>
+    <w:abstractNumId w:val="14"/>
   </w:num>
   <w:num w:numId="8">
-    <w:abstractNumId w:val="9"/>
+    <w:abstractNumId w:val="11"/>
     <w:lvlOverride w:ilvl="0">
       <w:startOverride w:val="1"/>
     </w:lvlOverride>
@@ -5473,7 +8278,7 @@
     <w:abstractNumId w:val="5"/>
   </w:num>
   <w:num w:numId="10">
-    <w:abstractNumId w:val="8"/>
+    <w:abstractNumId w:val="9"/>
   </w:num>
   <w:num w:numId="11">
     <w:abstractNumId w:val="6"/>
@@ -5482,7 +8287,7 @@
     <w:abstractNumId w:val="4"/>
   </w:num>
   <w:num w:numId="13">
-    <w:abstractNumId w:val="7"/>
+    <w:abstractNumId w:val="8"/>
     <w:lvlOverride w:ilvl="0">
       <w:startOverride w:val="1"/>
     </w:lvlOverride>
@@ -5511,12 +8316,30 @@
       <w:startOverride w:val="1"/>
     </w:lvlOverride>
   </w:num>
+  <w:num w:numId="14">
+    <w:abstractNumId w:val="16"/>
+  </w:num>
+  <w:num w:numId="15">
+    <w:abstractNumId w:val="18"/>
+  </w:num>
+  <w:num w:numId="16">
+    <w:abstractNumId w:val="10"/>
+  </w:num>
+  <w:num w:numId="17">
+    <w:abstractNumId w:val="7"/>
+  </w:num>
+  <w:num w:numId="18">
+    <w:abstractNumId w:val="15"/>
+  </w:num>
+  <w:num w:numId="19">
+    <w:abstractNumId w:val="12"/>
+  </w:num>
   <w:numIdMacAtCleanup w:val="8"/>
 </w:numbering>
 </file>
 
 <file path=word/styles.xml><?xml version="1.0" encoding="utf-8"?>
-<w:styles xmlns:mc="http://schemas.openxmlformats.org/markup-compatibility/2006" xmlns:r="http://schemas.openxmlformats.org/officeDocument/2006/relationships" xmlns:w="http://schemas.openxmlformats.org/wordprocessingml/2006/main" xmlns:w14="http://schemas.microsoft.com/office/word/2010/wordml" xmlns:w15="http://schemas.microsoft.com/office/word/2012/wordml" xmlns:w16cex="http://schemas.microsoft.com/office/word/2018/wordml/cex" xmlns:w16cid="http://schemas.microsoft.com/office/word/2016/wordml/cid" xmlns:w16="http://schemas.microsoft.com/office/word/2018/wordml" xmlns:w16se="http://schemas.microsoft.com/office/word/2015/wordml/symex" mc:Ignorable="w14 w15 w16se w16cid w16 w16cex">
+<w:styles xmlns:mc="http://schemas.openxmlformats.org/markup-compatibility/2006" xmlns:r="http://schemas.openxmlformats.org/officeDocument/2006/relationships" xmlns:w="http://schemas.openxmlformats.org/wordprocessingml/2006/main" xmlns:w14="http://schemas.microsoft.com/office/word/2010/wordml" xmlns:w15="http://schemas.microsoft.com/office/word/2012/wordml" xmlns:w16se="http://schemas.microsoft.com/office/word/2015/wordml/symex" mc:Ignorable="w14 w15 w16se">
   <w:docDefaults>
     <w:rPrDefault>
       <w:rPr>
@@ -5526,7 +8349,7 @@
     </w:rPrDefault>
     <w:pPrDefault/>
   </w:docDefaults>
-  <w:latentStyles w:defLockedState="0" w:defUIPriority="0" w:defSemiHidden="0" w:defUnhideWhenUsed="0" w:defQFormat="0" w:count="376">
+  <w:latentStyles w:defLockedState="0" w:defUIPriority="0" w:defSemiHidden="0" w:defUnhideWhenUsed="0" w:defQFormat="0" w:count="371">
     <w:lsdException w:name="Normal" w:qFormat="1"/>
     <w:lsdException w:name="heading 1" w:uiPriority="9" w:qFormat="1"/>
     <w:lsdException w:name="heading 2" w:qFormat="1"/>
@@ -5551,10 +8374,13 @@
     <w:lsdException w:name="Title" w:qFormat="1"/>
     <w:lsdException w:name="Subtitle" w:qFormat="1"/>
     <w:lsdException w:name="Hyperlink" w:uiPriority="99"/>
-    <w:lsdException w:name="Strong" w:qFormat="1"/>
-    <w:lsdException w:name="Emphasis" w:qFormat="1"/>
+    <w:lsdException w:name="Strong" w:uiPriority="22" w:qFormat="1"/>
+    <w:lsdException w:name="Emphasis" w:uiPriority="20" w:qFormat="1"/>
     <w:lsdException w:name="Normal (Web)" w:uiPriority="99"/>
+    <w:lsdException w:name="HTML Code" w:uiPriority="99"/>
     <w:lsdException w:name="HTML Keyboard" w:semiHidden="1" w:unhideWhenUsed="1"/>
+    <w:lsdException w:name="HTML Preformatted" w:uiPriority="99"/>
+    <w:lsdException w:name="Normal Table" w:semiHidden="1" w:unhideWhenUsed="1"/>
     <w:lsdException w:name="annotation subject" w:semiHidden="1" w:unhideWhenUsed="1"/>
     <w:lsdException w:name="No List" w:semiHidden="1" w:uiPriority="99" w:unhideWhenUsed="1"/>
     <w:lsdException w:name="Outline List 1" w:semiHidden="1" w:unhideWhenUsed="1"/>
@@ -5597,8 +8423,11 @@
     <w:lsdException w:name="Table Contemporary" w:semiHidden="1" w:unhideWhenUsed="1"/>
     <w:lsdException w:name="Table Elegant" w:semiHidden="1" w:unhideWhenUsed="1"/>
     <w:lsdException w:name="Table Professional" w:semiHidden="1" w:unhideWhenUsed="1"/>
+    <w:lsdException w:name="Table Subtle 1" w:semiHidden="1" w:unhideWhenUsed="1"/>
     <w:lsdException w:name="Table Subtle 2" w:semiHidden="1" w:unhideWhenUsed="1"/>
     <w:lsdException w:name="Table Web 1" w:semiHidden="1" w:unhideWhenUsed="1"/>
+    <w:lsdException w:name="Table Web 2" w:semiHidden="1" w:unhideWhenUsed="1"/>
+    <w:lsdException w:name="Table Web 3" w:semiHidden="1" w:unhideWhenUsed="1"/>
     <w:lsdException w:name="Balloon Text" w:semiHidden="1" w:unhideWhenUsed="1"/>
     <w:lsdException w:name="Table Theme" w:semiHidden="1" w:unhideWhenUsed="1"/>
     <w:lsdException w:name="Placeholder Text" w:semiHidden="1" w:uiPriority="99"/>
@@ -5816,11 +8645,6 @@
     <w:lsdException w:name="List Table 5 Dark Accent 6" w:uiPriority="50"/>
     <w:lsdException w:name="List Table 6 Colorful Accent 6" w:uiPriority="51"/>
     <w:lsdException w:name="List Table 7 Colorful Accent 6" w:uiPriority="52"/>
-    <w:lsdException w:name="Mention" w:semiHidden="1" w:uiPriority="99" w:unhideWhenUsed="1"/>
-    <w:lsdException w:name="Smart Hyperlink" w:semiHidden="1" w:uiPriority="99" w:unhideWhenUsed="1"/>
-    <w:lsdException w:name="Hashtag" w:semiHidden="1" w:uiPriority="99" w:unhideWhenUsed="1"/>
-    <w:lsdException w:name="Unresolved Mention" w:semiHidden="1" w:uiPriority="99" w:unhideWhenUsed="1"/>
-    <w:lsdException w:name="Smart Link" w:semiHidden="1" w:uiPriority="99" w:unhideWhenUsed="1"/>
   </w:latentStyles>
   <w:style w:type="paragraph" w:default="1" w:styleId="Normal">
     <w:name w:val="Normal"/>
@@ -7069,6 +9893,105 @@
       <w:lang w:val="en-US" w:eastAsia="en-US"/>
     </w:rPr>
   </w:style>
+  <w:style w:type="paragraph" w:styleId="NormalWeb">
+    <w:name w:val="Normal (Web)"/>
+    <w:basedOn w:val="Normal"/>
+    <w:uiPriority w:val="99"/>
+    <w:unhideWhenUsed/>
+    <w:rsid w:val="00BE570E"/>
+    <w:pPr>
+      <w:overflowPunct/>
+      <w:autoSpaceDE/>
+      <w:autoSpaceDN/>
+      <w:adjustRightInd/>
+      <w:spacing w:before="100" w:beforeAutospacing="1" w:after="100" w:afterAutospacing="1"/>
+      <w:textAlignment w:val="auto"/>
+    </w:pPr>
+    <w:rPr>
+      <w:szCs w:val="24"/>
+    </w:rPr>
+  </w:style>
+  <w:style w:type="character" w:styleId="Strong">
+    <w:name w:val="Strong"/>
+    <w:basedOn w:val="DefaultParagraphFont"/>
+    <w:uiPriority w:val="22"/>
+    <w:qFormat/>
+    <w:rsid w:val="00BE570E"/>
+    <w:rPr>
+      <w:b/>
+      <w:bCs/>
+    </w:rPr>
+  </w:style>
+  <w:style w:type="character" w:styleId="Emphasis">
+    <w:name w:val="Emphasis"/>
+    <w:basedOn w:val="DefaultParagraphFont"/>
+    <w:uiPriority w:val="20"/>
+    <w:qFormat/>
+    <w:rsid w:val="009660E0"/>
+    <w:rPr>
+      <w:i/>
+      <w:iCs/>
+    </w:rPr>
+  </w:style>
+  <w:style w:type="paragraph" w:styleId="HTMLPreformatted">
+    <w:name w:val="HTML Preformatted"/>
+    <w:basedOn w:val="Normal"/>
+    <w:link w:val="HTMLPreformattedChar"/>
+    <w:uiPriority w:val="99"/>
+    <w:unhideWhenUsed/>
+    <w:rsid w:val="000D6B0A"/>
+    <w:pPr>
+      <w:tabs>
+        <w:tab w:val="left" w:pos="916"/>
+        <w:tab w:val="left" w:pos="1832"/>
+        <w:tab w:val="left" w:pos="2748"/>
+        <w:tab w:val="left" w:pos="3664"/>
+        <w:tab w:val="left" w:pos="4580"/>
+        <w:tab w:val="left" w:pos="5496"/>
+        <w:tab w:val="left" w:pos="6412"/>
+        <w:tab w:val="left" w:pos="7328"/>
+        <w:tab w:val="left" w:pos="8244"/>
+        <w:tab w:val="left" w:pos="9160"/>
+        <w:tab w:val="left" w:pos="10076"/>
+        <w:tab w:val="left" w:pos="10992"/>
+        <w:tab w:val="left" w:pos="11908"/>
+        <w:tab w:val="left" w:pos="12824"/>
+        <w:tab w:val="left" w:pos="13740"/>
+        <w:tab w:val="left" w:pos="14656"/>
+      </w:tabs>
+      <w:overflowPunct/>
+      <w:autoSpaceDE/>
+      <w:autoSpaceDN/>
+      <w:adjustRightInd/>
+      <w:textAlignment w:val="auto"/>
+    </w:pPr>
+    <w:rPr>
+      <w:rFonts w:ascii="Courier New" w:hAnsi="Courier New" w:cs="Courier New"/>
+      <w:sz w:val="20"/>
+    </w:rPr>
+  </w:style>
+  <w:style w:type="character" w:customStyle="1" w:styleId="HTMLPreformattedChar">
+    <w:name w:val="HTML Preformatted Char"/>
+    <w:basedOn w:val="DefaultParagraphFont"/>
+    <w:link w:val="HTMLPreformatted"/>
+    <w:uiPriority w:val="99"/>
+    <w:rsid w:val="000D6B0A"/>
+    <w:rPr>
+      <w:rFonts w:ascii="Courier New" w:hAnsi="Courier New" w:cs="Courier New"/>
+    </w:rPr>
+  </w:style>
+  <w:style w:type="character" w:styleId="HTMLCode">
+    <w:name w:val="HTML Code"/>
+    <w:basedOn w:val="DefaultParagraphFont"/>
+    <w:uiPriority w:val="99"/>
+    <w:unhideWhenUsed/>
+    <w:rsid w:val="00B70E02"/>
+    <w:rPr>
+      <w:rFonts w:ascii="Courier New" w:eastAsia="Times New Roman" w:hAnsi="Courier New" w:cs="Courier New"/>
+      <w:sz w:val="20"/>
+      <w:szCs w:val="20"/>
+    </w:rPr>
+  </w:style>
 </w:styles>
 </file>
 
@@ -7334,21 +10257,6 @@
 </file>
 
 <file path=customXml/item1.xml><?xml version="1.0" encoding="utf-8"?>
-<p:properties xmlns:p="http://schemas.microsoft.com/office/2006/metadata/properties" xmlns:xsi="http://www.w3.org/2001/XMLSchema-instance" xmlns:pc="http://schemas.microsoft.com/office/infopath/2007/PartnerControls">
-  <documentManagement/>
-</p:properties>
-</file>
-
-<file path=customXml/item2.xml><?xml version="1.0" encoding="utf-8"?>
-<?mso-contentType ?>
-<FormTemplates xmlns="http://schemas.microsoft.com/sharepoint/v3/contenttype/forms">
-  <Display>DocumentLibraryForm</Display>
-  <Edit>DocumentLibraryForm</Edit>
-  <New>DocumentLibraryForm</New>
-</FormTemplates>
-</file>
-
-<file path=customXml/item3.xml><?xml version="1.0" encoding="utf-8"?>
 <ct:contentTypeSchema xmlns:ct="http://schemas.microsoft.com/office/2006/metadata/contentType" xmlns:ma="http://schemas.microsoft.com/office/2006/metadata/properties/metaAttributes" ct:_="" ma:_="" ma:contentTypeName="Document" ma:contentTypeID="0x0101004379FC8470F3964BA42CFE5048121924" ma:contentTypeVersion="2" ma:contentTypeDescription="Create a new document." ma:contentTypeScope="" ma:versionID="e79887208aec21496971e2e058a045d4">
   <xsd:schema xmlns:xsd="http://www.w3.org/2001/XMLSchema" xmlns:xs="http://www.w3.org/2001/XMLSchema" xmlns:p="http://schemas.microsoft.com/office/2006/metadata/properties" xmlns:ns2="b9eb8157-4f1e-4ffe-a244-aa6e6d6fed5c" targetNamespace="http://schemas.microsoft.com/office/2006/metadata/properties" ma:root="true" ma:fieldsID="29291d5c241fd57ac076b8491a6ec395" ns2:_="">
     <xsd:import namespace="b9eb8157-4f1e-4ffe-a244-aa6e6d6fed5c"/>
@@ -7480,28 +10388,26 @@
 </ct:contentTypeSchema>
 </file>
 
+<file path=customXml/item2.xml><?xml version="1.0" encoding="utf-8"?>
+<?mso-contentType ?>
+<FormTemplates xmlns="http://schemas.microsoft.com/sharepoint/v3/contenttype/forms">
+  <Display>DocumentLibraryForm</Display>
+  <Edit>DocumentLibraryForm</Edit>
+  <New>DocumentLibraryForm</New>
+</FormTemplates>
+</file>
+
+<file path=customXml/item3.xml><?xml version="1.0" encoding="utf-8"?>
+<p:properties xmlns:p="http://schemas.microsoft.com/office/2006/metadata/properties" xmlns:xsi="http://www.w3.org/2001/XMLSchema-instance" xmlns:pc="http://schemas.microsoft.com/office/infopath/2007/PartnerControls">
+  <documentManagement/>
+</p:properties>
+</file>
+
 <file path=customXml/item4.xml><?xml version="1.0" encoding="utf-8"?>
 <b:Sources xmlns:b="http://schemas.openxmlformats.org/officeDocument/2006/bibliography" xmlns="http://schemas.openxmlformats.org/officeDocument/2006/bibliography" SelectedStyle="\APA.XSL" StyleName="APA Fifth Edition"/>
 </file>
 
 <file path=customXml/itemProps1.xml><?xml version="1.0" encoding="utf-8"?>
-<ds:datastoreItem xmlns:ds="http://schemas.openxmlformats.org/officeDocument/2006/customXml" ds:itemID="{70DCD2A0-B6D1-421A-B5EB-8ABBBF6FDBA4}">
-  <ds:schemaRefs>
-    <ds:schemaRef ds:uri="http://schemas.microsoft.com/office/2006/metadata/properties"/>
-    <ds:schemaRef ds:uri="http://schemas.microsoft.com/office/infopath/2007/PartnerControls"/>
-  </ds:schemaRefs>
-</ds:datastoreItem>
-</file>
-
-<file path=customXml/itemProps2.xml><?xml version="1.0" encoding="utf-8"?>
-<ds:datastoreItem xmlns:ds="http://schemas.openxmlformats.org/officeDocument/2006/customXml" ds:itemID="{A068DD5B-6F3F-445D-BD93-25E7B7F103EF}">
-  <ds:schemaRefs>
-    <ds:schemaRef ds:uri="http://schemas.microsoft.com/sharepoint/v3/contenttype/forms"/>
-  </ds:schemaRefs>
-</ds:datastoreItem>
-</file>
-
-<file path=customXml/itemProps3.xml><?xml version="1.0" encoding="utf-8"?>
 <ds:datastoreItem xmlns:ds="http://schemas.openxmlformats.org/officeDocument/2006/customXml" ds:itemID="{CCB9A2DE-3E36-4FE5-A9EA-28A163586B54}">
   <ds:schemaRefs>
     <ds:schemaRef ds:uri="http://schemas.microsoft.com/office/2006/metadata/contentType"/>
@@ -7519,8 +10425,25 @@
 </ds:datastoreItem>
 </file>
 
+<file path=customXml/itemProps2.xml><?xml version="1.0" encoding="utf-8"?>
+<ds:datastoreItem xmlns:ds="http://schemas.openxmlformats.org/officeDocument/2006/customXml" ds:itemID="{A068DD5B-6F3F-445D-BD93-25E7B7F103EF}">
+  <ds:schemaRefs>
+    <ds:schemaRef ds:uri="http://schemas.microsoft.com/sharepoint/v3/contenttype/forms"/>
+  </ds:schemaRefs>
+</ds:datastoreItem>
+</file>
+
+<file path=customXml/itemProps3.xml><?xml version="1.0" encoding="utf-8"?>
+<ds:datastoreItem xmlns:ds="http://schemas.openxmlformats.org/officeDocument/2006/customXml" ds:itemID="{70DCD2A0-B6D1-421A-B5EB-8ABBBF6FDBA4}">
+  <ds:schemaRefs>
+    <ds:schemaRef ds:uri="http://schemas.microsoft.com/office/2006/metadata/properties"/>
+    <ds:schemaRef ds:uri="http://schemas.microsoft.com/office/infopath/2007/PartnerControls"/>
+  </ds:schemaRefs>
+</ds:datastoreItem>
+</file>
+
 <file path=customXml/itemProps4.xml><?xml version="1.0" encoding="utf-8"?>
-<ds:datastoreItem xmlns:ds="http://schemas.openxmlformats.org/officeDocument/2006/customXml" ds:itemID="{93B89B82-1BBC-4A0D-A019-7C4CC0D07B50}">
+<ds:datastoreItem xmlns:ds="http://schemas.openxmlformats.org/officeDocument/2006/customXml" ds:itemID="{D5391EB9-FEE7-4B2E-ABDE-FE7A9C840C21}">
   <ds:schemaRefs>
     <ds:schemaRef ds:uri="http://schemas.openxmlformats.org/officeDocument/2006/bibliography"/>
   </ds:schemaRefs>

</xml_diff>